<commit_message>
Added chess history section, fixed minor issues and handed in the report the second time.
</commit_message>
<xml_diff>
--- a/Part1/Done/a12johqv_metLit.docx
+++ b/Part1/Done/a12johqv_metLit.docx
@@ -118,7 +118,7 @@
                         <a:effectLst/>
                         <a:extLst>
                           <a:ext uri="{C572A759-6A51-4108-AA02-DFA0A04FC94B}">
-                            <ma14:wrappingTextBoxFlag xmlns="" xmlns:mo="http://schemas.microsoft.com/office/mac/office/2008/main" xmlns:mv="urn:schemas-microsoft-com:mac:vml" xmlns:o="urn:schemas-microsoft-com:office:office" xmlns:v="urn:schemas-microsoft-com:vml" xmlns:w10="urn:schemas-microsoft-com:office:word" xmlns:w="http://schemas.openxmlformats.org/wordprocessingml/2006/main" xmlns:ma14="http://schemas.microsoft.com/office/mac/drawingml/2011/main"/>
+                            <ma14:wrappingTextBoxFlag xmlns:ma14="http://schemas.microsoft.com/office/mac/drawingml/2011/main" xmlns:w="http://schemas.openxmlformats.org/wordprocessingml/2006/main" xmlns:w10="urn:schemas-microsoft-com:office:word" xmlns:v="urn:schemas-microsoft-com:vml" xmlns:o="urn:schemas-microsoft-com:office:office" xmlns:mv="urn:schemas-microsoft-com:mac:vml" xmlns:mo="http://schemas.microsoft.com/office/mac/office/2008/main" xmlns=""/>
                           </a:ext>
                         </a:extLst>
                       </wps:spPr>
@@ -186,15 +186,7 @@
                               <w:rPr>
                                 <w:lang w:val="en-US"/>
                               </w:rPr>
-                              <w:t>A</w:t>
-                            </w:r>
-                            <w:bookmarkStart w:id="0" w:name="_GoBack"/>
-                            <w:bookmarkEnd w:id="0"/>
-                            <w:r>
-                              <w:rPr>
-                                <w:lang w:val="en-US"/>
-                              </w:rPr>
-                              <w:t xml:space="preserve"> Case-Based Reasoning approach to</w:t>
+                              <w:t>A Case-Based Reasoning approach to</w:t>
                             </w:r>
                             <w:r>
                               <w:rPr>
@@ -561,7 +553,7 @@
                         <a:effectLst/>
                         <a:extLst>
                           <a:ext uri="{C572A759-6A51-4108-AA02-DFA0A04FC94B}">
-                            <ma14:wrappingTextBoxFlag xmlns="" xmlns:mo="http://schemas.microsoft.com/office/mac/office/2008/main" xmlns:mv="urn:schemas-microsoft-com:mac:vml" xmlns:o="urn:schemas-microsoft-com:office:office" xmlns:v="urn:schemas-microsoft-com:vml" xmlns:w10="urn:schemas-microsoft-com:office:word" xmlns:w="http://schemas.openxmlformats.org/wordprocessingml/2006/main" xmlns:ma14="http://schemas.microsoft.com/office/mac/drawingml/2011/main"/>
+                            <ma14:wrappingTextBoxFlag xmlns:ma14="http://schemas.microsoft.com/office/mac/drawingml/2011/main" xmlns:w="http://schemas.openxmlformats.org/wordprocessingml/2006/main" xmlns:w10="urn:schemas-microsoft-com:office:word" xmlns:v="urn:schemas-microsoft-com:vml" xmlns:o="urn:schemas-microsoft-com:office:office" xmlns:mv="urn:schemas-microsoft-com:mac:vml" xmlns:mo="http://schemas.microsoft.com/office/mac/office/2008/main" xmlns=""/>
                           </a:ext>
                         </a:extLst>
                       </wps:spPr>
@@ -1763,12 +1755,12 @@
         <w:pStyle w:val="Rubrik1"/>
         <w:spacing w:before="240"/>
       </w:pPr>
-      <w:bookmarkStart w:id="1" w:name="_Toc412147208"/>
+      <w:bookmarkStart w:id="0" w:name="_Toc412147208"/>
       <w:r>
         <w:lastRenderedPageBreak/>
         <w:t>Introduktion</w:t>
       </w:r>
-      <w:bookmarkEnd w:id="1"/>
+      <w:bookmarkEnd w:id="0"/>
     </w:p>
     <w:p>
       <w:r>
@@ -1799,13 +1791,8 @@
         <w:t xml:space="preserve">, och redan under 70-talet utvecklades en maskin som kunde </w:t>
       </w:r>
       <w:r>
-        <w:t>besegra en stormästare (</w:t>
-      </w:r>
-      <w:proofErr w:type="spellStart"/>
-      <w:r>
-        <w:t>Hapgood</w:t>
-      </w:r>
-      <w:proofErr w:type="spellEnd"/>
+        <w:t>besegra en stormästare (Hapgood</w:t>
+      </w:r>
       <w:r>
         <w:t xml:space="preserve"> </w:t>
       </w:r>
@@ -1834,40 +1821,11 @@
         <w:rPr>
           <w:i/>
         </w:rPr>
-        <w:t xml:space="preserve">Deep </w:t>
-      </w:r>
-      <w:proofErr w:type="spellStart"/>
-      <w:r>
-        <w:rPr>
-          <w:i/>
-        </w:rPr>
-        <w:t>Blue</w:t>
-      </w:r>
-      <w:proofErr w:type="spellEnd"/>
-      <w:r>
-        <w:t xml:space="preserve"> (</w:t>
-      </w:r>
-      <w:proofErr w:type="spellStart"/>
-      <w:r>
-        <w:t>Cambell</w:t>
-      </w:r>
-      <w:proofErr w:type="spellEnd"/>
-      <w:r>
-        <w:t xml:space="preserve">, </w:t>
-      </w:r>
-      <w:proofErr w:type="spellStart"/>
-      <w:r>
-        <w:t>Hoane</w:t>
-      </w:r>
-      <w:proofErr w:type="spellEnd"/>
-      <w:r>
-        <w:t xml:space="preserve"> &amp; </w:t>
-      </w:r>
-      <w:proofErr w:type="spellStart"/>
-      <w:r>
-        <w:t>Hsu</w:t>
-      </w:r>
-      <w:proofErr w:type="spellEnd"/>
+        <w:t>Deep Blue</w:t>
+      </w:r>
+      <w:r>
+        <w:t xml:space="preserve"> (Cambell, Hoane &amp; Hsu</w:t>
+      </w:r>
       <w:r>
         <w:t xml:space="preserve"> 2001).</w:t>
       </w:r>
@@ -1881,13 +1839,8 @@
       <w:r>
         <w:t xml:space="preserve">Schackmaskiner har förbättrats genom historien, men inte genom att efterlikna människor. </w:t>
       </w:r>
-      <w:proofErr w:type="spellStart"/>
-      <w:r>
-        <w:t>Hapgood</w:t>
-      </w:r>
-      <w:proofErr w:type="spellEnd"/>
-      <w:r>
-        <w:t xml:space="preserve"> (1982) påstod</w:t>
+      <w:r>
+        <w:t>Hapgood (1982) påstod</w:t>
       </w:r>
       <w:r>
         <w:t xml:space="preserve"> att </w:t>
@@ -1926,21 +1879,7 @@
         <w:rPr>
           <w:i/>
         </w:rPr>
-        <w:t>Case-</w:t>
-      </w:r>
-      <w:proofErr w:type="spellStart"/>
-      <w:r>
-        <w:rPr>
-          <w:i/>
-        </w:rPr>
-        <w:t>Based</w:t>
-      </w:r>
-      <w:proofErr w:type="spellEnd"/>
-      <w:r>
-        <w:rPr>
-          <w:i/>
-        </w:rPr>
-        <w:t xml:space="preserve"> R</w:t>
+        <w:t>Case-Based R</w:t>
       </w:r>
       <w:r>
         <w:rPr>
@@ -2107,10 +2046,7 @@
         <w:t>S</w:t>
       </w:r>
       <w:r>
-        <w:t>kicklighetsnivå</w:t>
-      </w:r>
-      <w:r>
-        <w:t xml:space="preserve">n </w:t>
+        <w:t xml:space="preserve">kicklighetsnivån </w:t>
       </w:r>
       <w:r>
         <w:t>ska överensstämma med spelarnas rank</w:t>
@@ -2168,476 +2104,410 @@
       <w:pPr>
         <w:pStyle w:val="Rubrik1"/>
       </w:pPr>
-      <w:bookmarkStart w:id="2" w:name="_Toc181172220"/>
-      <w:bookmarkStart w:id="3" w:name="_Toc219466031"/>
-      <w:bookmarkStart w:id="4" w:name="_Toc219475258"/>
-      <w:bookmarkStart w:id="5" w:name="_Toc412147209"/>
+      <w:bookmarkStart w:id="1" w:name="_Toc181172220"/>
+      <w:bookmarkStart w:id="2" w:name="_Toc219466031"/>
+      <w:bookmarkStart w:id="3" w:name="_Toc219475258"/>
+      <w:bookmarkStart w:id="4" w:name="_Toc412147209"/>
       <w:r>
         <w:lastRenderedPageBreak/>
         <w:t>Bakgrund</w:t>
       </w:r>
+      <w:bookmarkEnd w:id="1"/>
       <w:bookmarkEnd w:id="2"/>
       <w:bookmarkEnd w:id="3"/>
       <w:bookmarkEnd w:id="4"/>
+    </w:p>
+    <w:p>
+      <w:r>
+        <w:t>I denna sektion presen</w:t>
+      </w:r>
+      <w:r>
+        <w:t>teras bakgrundsinformation om ämnen och termer som nämns i arbetet. I sektion 2.1 presenteras CBR, besläktade termer och hur arbetet bygger på tidigare forskning kring CBR. Sektion 2.2 innehåller reglerna till schack, och termer som ofta används inom schack.</w:t>
+      </w:r>
+    </w:p>
+    <w:p>
+      <w:pPr>
+        <w:pStyle w:val="Rubrik2"/>
+      </w:pPr>
+      <w:bookmarkStart w:id="5" w:name="_Toc412147210"/>
+      <w:r>
+        <w:t>Case-based Reasoning</w:t>
+      </w:r>
       <w:bookmarkEnd w:id="5"/>
     </w:p>
     <w:p>
       <w:r>
-        <w:t>I denna sektion presen</w:t>
-      </w:r>
-      <w:r>
-        <w:t>teras bakgrundsinformation om ämnen och termer som nämns i arbetet. I sektion 2.1 presenteras CBR, besläktade termer och hur arbetet bygger på tidigare forskning kring CBR. Sektion 2.2 innehåller reglerna till schack, och termer som ofta används inom schack.</w:t>
+        <w:t>CBR är en teknik för problemlösning</w:t>
+      </w:r>
+      <w:r>
+        <w:t xml:space="preserve"> inom AI</w:t>
+      </w:r>
+      <w:r>
+        <w:t xml:space="preserve"> som </w:t>
+      </w:r>
+      <w:r>
+        <w:t>är baserad</w:t>
+      </w:r>
+      <w:r>
+        <w:t xml:space="preserve"> på</w:t>
+      </w:r>
+      <w:r>
+        <w:t xml:space="preserve"> idén</w:t>
+      </w:r>
+      <w:r>
+        <w:t xml:space="preserve"> att använda lösningar på tidigare, liknande problem</w:t>
+      </w:r>
+      <w:r>
+        <w:t xml:space="preserve"> (Richter &amp; Weber 2013</w:t>
+      </w:r>
+      <w:r>
+        <w:t>, ss. 17-26</w:t>
+      </w:r>
+      <w:r>
+        <w:t>)</w:t>
+      </w:r>
+      <w:r>
+        <w:t>.</w:t>
+      </w:r>
+      <w:r>
+        <w:t xml:space="preserve"> </w:t>
+      </w:r>
+      <w:r>
+        <w:t>Det går ut på att låta en artificiell eller mänsklig</w:t>
+      </w:r>
+      <w:r>
+        <w:t xml:space="preserve"> </w:t>
+      </w:r>
+      <w:r>
+        <w:t>expert</w:t>
+      </w:r>
+      <w:r>
+        <w:t xml:space="preserve"> </w:t>
+      </w:r>
+      <w:r>
+        <w:t xml:space="preserve">lösa ett problem, och </w:t>
+      </w:r>
+      <w:r>
+        <w:t>notera</w:t>
+      </w:r>
+      <w:r>
+        <w:t xml:space="preserve"> hur den valde att göra det. </w:t>
+      </w:r>
+      <w:r>
+        <w:t>Lösningarna på problemen från experten behöver inte</w:t>
+      </w:r>
+      <w:r>
+        <w:t xml:space="preserve"> nödvändigtvis uppfylla några</w:t>
+      </w:r>
+      <w:r>
+        <w:t xml:space="preserve"> ko</w:t>
+      </w:r>
+      <w:r>
+        <w:t>rrekthetskrav</w:t>
+      </w:r>
+      <w:r>
+        <w:t xml:space="preserve">. Ett problem tillsammans </w:t>
+      </w:r>
+      <w:r>
+        <w:t xml:space="preserve">med sin lösning </w:t>
+      </w:r>
+      <w:r>
+        <w:t>beskrivs som</w:t>
+      </w:r>
+      <w:r>
+        <w:t xml:space="preserve"> ett fall, och</w:t>
+      </w:r>
+      <w:r>
+        <w:t xml:space="preserve"> </w:t>
+      </w:r>
+      <w:r>
+        <w:t>e</w:t>
+      </w:r>
+      <w:r>
+        <w:t>n grupp fall kallas för en fallbas.</w:t>
+      </w:r>
+      <w:r>
+        <w:t xml:space="preserve"> </w:t>
+      </w:r>
+      <w:r>
+        <w:t>När en annan agent ska lösa ett problem kan den</w:t>
+      </w:r>
+      <w:r>
+        <w:t xml:space="preserve"> härma hur</w:t>
+      </w:r>
+      <w:r>
+        <w:t xml:space="preserve"> </w:t>
+      </w:r>
+      <w:r>
+        <w:t>en expert löste problemet</w:t>
+      </w:r>
+      <w:r>
+        <w:t xml:space="preserve"> eller ett liknande problem</w:t>
+      </w:r>
+      <w:r>
+        <w:t xml:space="preserve"> genom att konsultera en fallbas</w:t>
+      </w:r>
+      <w:r>
+        <w:t>.</w:t>
       </w:r>
     </w:p>
     <w:p>
+      <w:r>
+        <w:t>Nära besläktat</w:t>
+      </w:r>
+      <w:r>
+        <w:t xml:space="preserve"> med CBR</w:t>
+      </w:r>
+      <w:r>
+        <w:t xml:space="preserve"> är tekniken </w:t>
+      </w:r>
+      <w:r>
+        <w:rPr>
+          <w:i/>
+        </w:rPr>
+        <w:t>Case-Based Planning</w:t>
+      </w:r>
+      <w:r>
+        <w:t xml:space="preserve"> (CBP) som</w:t>
+      </w:r>
+      <w:r>
+        <w:t xml:space="preserve"> enligt Spalazzi (2001)</w:t>
+      </w:r>
+      <w:r>
+        <w:t xml:space="preserve"> går ut på </w:t>
+      </w:r>
+      <w:r>
+        <w:t>a</w:t>
+      </w:r>
+      <w:r>
+        <w:t xml:space="preserve">tt basera planer </w:t>
+      </w:r>
+      <w:r>
+        <w:t xml:space="preserve">på tidigare lyckade planer och återhämtningar från misslyckade planer. CBP innefattar mer än </w:t>
+      </w:r>
+      <w:r>
+        <w:t>att bara hitta en lösning och utföra den</w:t>
+      </w:r>
+      <w:r>
+        <w:t>,</w:t>
+      </w:r>
+      <w:r>
+        <w:t xml:space="preserve"> som i CBR. En plan består av ett antal handlingar som är delvis ordnade, dvs. </w:t>
+      </w:r>
+      <w:r>
+        <w:t xml:space="preserve">vissa handlingar måste ske efter andra, men ordningen av </w:t>
+      </w:r>
+      <w:r>
+        <w:t xml:space="preserve">gruppmedlemmar inom </w:t>
+      </w:r>
+      <w:r>
+        <w:t>vissa grupper av handlingar spelar ingen roll</w:t>
+      </w:r>
+      <w:r>
+        <w:t xml:space="preserve">. </w:t>
+      </w:r>
+      <w:r>
+        <w:t>Med</w:t>
+      </w:r>
+      <w:r>
+        <w:t xml:space="preserve"> CBP representeras problem som förvillkor, och planer har invarianter som måste gälla när de utförs</w:t>
+      </w:r>
+      <w:r>
+        <w:t>, annars avslutas</w:t>
+      </w:r>
+      <w:r>
+        <w:t xml:space="preserve"> dem</w:t>
+      </w:r>
+      <w:r>
+        <w:t>.</w:t>
+      </w:r>
+    </w:p>
+    <w:p>
+      <w:r>
+        <w:t xml:space="preserve">CBR och CBP har applicerats på datorspel i ett antal tidigare arbeten. </w:t>
+      </w:r>
+      <w:r>
+        <w:t>Rekabdar</w:t>
+      </w:r>
+      <w:r>
+        <w:t>,</w:t>
+      </w:r>
+      <w:r>
+        <w:t xml:space="preserve"> Shadger </w:t>
+      </w:r>
+      <w:r>
+        <w:t>och</w:t>
+      </w:r>
+      <w:r>
+        <w:t xml:space="preserve"> Osareh</w:t>
+      </w:r>
+      <w:r>
+        <w:t xml:space="preserve"> </w:t>
+      </w:r>
+      <w:r>
+        <w:t xml:space="preserve">(2012) </w:t>
+      </w:r>
+      <w:r>
+        <w:t>presenterar hur CBP kan användas för att lära agenter att spela ett fotbollssp</w:t>
+      </w:r>
+      <w:r>
+        <w:t>el tillsammans</w:t>
+      </w:r>
+      <w:r>
+        <w:t xml:space="preserve"> genom att låta dem observera hur ett motståndarlag spelar. </w:t>
+      </w:r>
+      <w:r>
+        <w:t>I arbetet av Aha, Molineaux och Ponsen</w:t>
+      </w:r>
+      <w:r>
+        <w:t xml:space="preserve"> </w:t>
+      </w:r>
+      <w:r>
+        <w:t>(</w:t>
+      </w:r>
+      <w:r>
+        <w:t>2005)</w:t>
+      </w:r>
+      <w:r>
+        <w:t xml:space="preserve"> visas ett sätt att hantera den</w:t>
+      </w:r>
+      <w:r>
+        <w:t xml:space="preserve"> stora mängd fall som uppstår i</w:t>
+      </w:r>
+      <w:r>
+        <w:t xml:space="preserve"> </w:t>
+      </w:r>
+      <w:r>
+        <w:t>realtidsstrategispelet (RTS-spelet)</w:t>
+      </w:r>
+      <w:r>
+        <w:t xml:space="preserve"> Wargus (</w:t>
+      </w:r>
+      <w:r>
+        <w:t>The Wargus Team</w:t>
+      </w:r>
+      <w:r>
+        <w:t xml:space="preserve"> 2002) när CBP appliceras. </w:t>
+      </w:r>
+      <w:r>
+        <w:t xml:space="preserve">Det turbaserade strategispelet </w:t>
+      </w:r>
+      <w:r>
+        <w:t>(TBS) Call to Power || (CTP2</w:t>
+      </w:r>
+      <w:r>
+        <w:t>) användes som provunderlag i</w:t>
+      </w:r>
+      <w:r>
+        <w:t xml:space="preserve"> arbetet av </w:t>
+      </w:r>
+      <w:r>
+        <w:t>Sanchez-Ruiz</w:t>
+      </w:r>
+      <w:r>
+        <w:t xml:space="preserve"> et. al (2007).</w:t>
+      </w:r>
+      <w:r>
+        <w:t xml:space="preserve"> </w:t>
+      </w:r>
+      <w:r>
+        <w:t>I arbetet undersöks hur sökningen av relevanta fall</w:t>
+      </w:r>
+      <w:r>
+        <w:t xml:space="preserve"> i CBR</w:t>
+      </w:r>
+      <w:r>
+        <w:t xml:space="preserve"> kan förbättras genom att</w:t>
+      </w:r>
+      <w:r>
+        <w:t xml:space="preserve"> bara</w:t>
+      </w:r>
+      <w:r>
+        <w:t xml:space="preserve"> </w:t>
+      </w:r>
+      <w:r>
+        <w:t>lagra den del av spelläget som är relevant för att utföra handlingen i ett visst fall.</w:t>
+      </w:r>
+    </w:p>
+    <w:p>
+      <w:r>
+        <w:t>Tidigare arbeten har använt mycket domänspecifik information</w:t>
+      </w:r>
+      <w:r>
+        <w:t xml:space="preserve"> inom respektive spel</w:t>
+      </w:r>
+      <w:r>
+        <w:t xml:space="preserve"> för </w:t>
+      </w:r>
+      <w:r>
+        <w:t>att upptäcka planer som experterna</w:t>
+      </w:r>
+      <w:r>
+        <w:t xml:space="preserve"> utför implicit. Detta arbete lägger mindre fokus på att upptäcka djupare motivationer bakom </w:t>
+      </w:r>
+      <w:r>
+        <w:t xml:space="preserve">experternas handlingar och </w:t>
+      </w:r>
+      <w:r>
+        <w:t>utgår ifrån att</w:t>
+      </w:r>
+      <w:r>
+        <w:t xml:space="preserve"> fall i schack går att studera i isolation. Det lämnas till framtida arbeten a</w:t>
+      </w:r>
+      <w:r>
+        <w:t>tt undersöka hur schackspecifik</w:t>
+      </w:r>
+      <w:r>
+        <w:t xml:space="preserve"> plan</w:t>
+      </w:r>
+      <w:r>
+        <w:t>planering som öppningar och slutspel</w:t>
+      </w:r>
+      <w:r>
+        <w:t xml:space="preserve"> kan </w:t>
+      </w:r>
+      <w:r>
+        <w:t>appliceras inom</w:t>
+      </w:r>
+      <w:r>
+        <w:t xml:space="preserve"> CBP. En aspekt </w:t>
+      </w:r>
+      <w:r>
+        <w:t>som de</w:t>
+      </w:r>
+      <w:r>
+        <w:t xml:space="preserve"> ovannämnda </w:t>
+      </w:r>
+      <w:r>
+        <w:t>arbetena</w:t>
+      </w:r>
+      <w:r>
+        <w:t xml:space="preserve"> </w:t>
+      </w:r>
+      <w:r>
+        <w:t>delar är att de använder minst en expert per unikt beteende. Det är oklart om det går att producera ett antal beteenden från ett lägre antal experter och detta arbete bygger på att besvara denna oklarhet.</w:t>
+      </w:r>
+    </w:p>
+    <w:p>
       <w:pPr>
         <w:pStyle w:val="Rubrik2"/>
       </w:pPr>
-      <w:bookmarkStart w:id="6" w:name="_Toc412147210"/>
-      <w:r>
-        <w:t>Case-</w:t>
-      </w:r>
-      <w:proofErr w:type="spellStart"/>
-      <w:r>
-        <w:t>based</w:t>
-      </w:r>
-      <w:proofErr w:type="spellEnd"/>
-      <w:r>
-        <w:t xml:space="preserve"> Reasoning</w:t>
+      <w:bookmarkStart w:id="6" w:name="_Toc412147211"/>
+      <w:r>
+        <w:lastRenderedPageBreak/>
+        <w:t>Schack</w:t>
       </w:r>
       <w:bookmarkEnd w:id="6"/>
     </w:p>
     <w:p>
-      <w:r>
-        <w:t>CBR är en teknik för problemlösning</w:t>
-      </w:r>
-      <w:r>
-        <w:t xml:space="preserve"> inom AI</w:t>
-      </w:r>
-      <w:r>
-        <w:t xml:space="preserve"> som </w:t>
-      </w:r>
-      <w:r>
-        <w:t>är baserad</w:t>
-      </w:r>
-      <w:r>
-        <w:t xml:space="preserve"> på</w:t>
-      </w:r>
-      <w:r>
-        <w:t xml:space="preserve"> idén</w:t>
-      </w:r>
-      <w:r>
-        <w:t xml:space="preserve"> att använda lösningar på tidigare, liknande problem</w:t>
-      </w:r>
-      <w:r>
-        <w:t xml:space="preserve"> (Richter &amp; Weber 2013</w:t>
-      </w:r>
-      <w:r>
-        <w:t>, ss. 17-26</w:t>
-      </w:r>
-      <w:r>
-        <w:t>)</w:t>
-      </w:r>
-      <w:r>
-        <w:t>.</w:t>
-      </w:r>
-      <w:r>
-        <w:t xml:space="preserve"> </w:t>
-      </w:r>
-      <w:r>
-        <w:t>Det går ut på att låta en artificiell eller mänsklig</w:t>
-      </w:r>
-      <w:r>
-        <w:t xml:space="preserve"> </w:t>
-      </w:r>
-      <w:r>
-        <w:t>expert</w:t>
-      </w:r>
-      <w:r>
-        <w:t xml:space="preserve"> </w:t>
-      </w:r>
-      <w:r>
-        <w:t xml:space="preserve">lösa ett problem, och </w:t>
-      </w:r>
-      <w:r>
-        <w:t>notera</w:t>
-      </w:r>
-      <w:r>
-        <w:t xml:space="preserve"> hur den valde att göra det. </w:t>
-      </w:r>
-      <w:r>
-        <w:t>Lösningarna på problemen från experten behöver inte</w:t>
-      </w:r>
-      <w:r>
-        <w:t xml:space="preserve"> nödvändigtvis uppfylla några</w:t>
-      </w:r>
-      <w:r>
-        <w:t xml:space="preserve"> ko</w:t>
-      </w:r>
-      <w:r>
-        <w:t>rrekthetskrav</w:t>
-      </w:r>
-      <w:r>
-        <w:t xml:space="preserve">. Ett problem tillsammans </w:t>
-      </w:r>
-      <w:r>
-        <w:t xml:space="preserve">med sin lösning </w:t>
-      </w:r>
-      <w:r>
-        <w:t>beskrivs som</w:t>
-      </w:r>
-      <w:r>
-        <w:t xml:space="preserve"> ett fall, och</w:t>
-      </w:r>
-      <w:r>
-        <w:t xml:space="preserve"> </w:t>
-      </w:r>
-      <w:r>
-        <w:t>e</w:t>
-      </w:r>
-      <w:r>
-        <w:t>n grupp fall kallas för en fallbas.</w:t>
-      </w:r>
-      <w:r>
-        <w:t xml:space="preserve"> </w:t>
-      </w:r>
-      <w:r>
-        <w:t>När en annan agent ska lösa ett problem kan den</w:t>
-      </w:r>
-      <w:r>
-        <w:t xml:space="preserve"> härma hur</w:t>
-      </w:r>
-      <w:r>
-        <w:t xml:space="preserve"> </w:t>
-      </w:r>
-      <w:r>
-        <w:t>en expert löste problemet</w:t>
-      </w:r>
-      <w:r>
-        <w:t xml:space="preserve"> eller ett liknande problem</w:t>
-      </w:r>
-      <w:r>
-        <w:t xml:space="preserve"> genom att konsultera en fallbas</w:t>
-      </w:r>
-      <w:r>
-        <w:t>.</w:t>
-      </w:r>
-    </w:p>
-    <w:p>
-      <w:r>
-        <w:t>Nära besläktat</w:t>
-      </w:r>
-      <w:r>
-        <w:t xml:space="preserve"> med CBR</w:t>
-      </w:r>
-      <w:r>
-        <w:t xml:space="preserve"> är tekniken </w:t>
-      </w:r>
-      <w:r>
-        <w:rPr>
-          <w:i/>
-        </w:rPr>
-        <w:t>Case-</w:t>
-      </w:r>
-      <w:proofErr w:type="spellStart"/>
-      <w:r>
-        <w:rPr>
-          <w:i/>
-        </w:rPr>
-        <w:t>Based</w:t>
-      </w:r>
-      <w:proofErr w:type="spellEnd"/>
-      <w:r>
-        <w:rPr>
-          <w:i/>
-        </w:rPr>
-        <w:t xml:space="preserve"> Planning</w:t>
-      </w:r>
-      <w:r>
-        <w:t xml:space="preserve"> (CBP) som</w:t>
-      </w:r>
-      <w:r>
-        <w:t xml:space="preserve"> enligt </w:t>
-      </w:r>
-      <w:proofErr w:type="spellStart"/>
-      <w:r>
-        <w:t>Spalazzi</w:t>
-      </w:r>
-      <w:proofErr w:type="spellEnd"/>
-      <w:r>
-        <w:t xml:space="preserve"> (2001)</w:t>
-      </w:r>
-      <w:r>
-        <w:t xml:space="preserve"> går ut på </w:t>
-      </w:r>
-      <w:r>
-        <w:t>a</w:t>
-      </w:r>
-      <w:r>
-        <w:t xml:space="preserve">tt basera planer </w:t>
-      </w:r>
-      <w:r>
-        <w:t xml:space="preserve">på tidigare lyckade planer och återhämtningar från misslyckade planer. CBP innefattar mer än </w:t>
-      </w:r>
-      <w:r>
-        <w:t>att bara hitta en lösning och utföra den</w:t>
-      </w:r>
-      <w:r>
-        <w:t>,</w:t>
-      </w:r>
-      <w:r>
-        <w:t xml:space="preserve"> som i CBR. En plan består av ett antal handlingar som är delvis ordnade, dvs. </w:t>
-      </w:r>
-      <w:r>
-        <w:t xml:space="preserve">vissa handlingar måste ske efter andra, men ordningen av </w:t>
-      </w:r>
-      <w:r>
-        <w:t xml:space="preserve">gruppmedlemmar inom </w:t>
-      </w:r>
-      <w:r>
-        <w:t>vissa grupper av handlingar spelar ingen roll</w:t>
-      </w:r>
-      <w:r>
-        <w:t xml:space="preserve">. </w:t>
-      </w:r>
-      <w:r>
-        <w:t>Med</w:t>
-      </w:r>
-      <w:r>
-        <w:t xml:space="preserve"> CBP representeras problem som förvillkor, och planer har invarianter som måste gälla när de utförs</w:t>
-      </w:r>
-      <w:r>
-        <w:t>, annars avslutas</w:t>
-      </w:r>
-      <w:r>
-        <w:t xml:space="preserve"> dem</w:t>
-      </w:r>
-      <w:r>
-        <w:t>.</w:t>
-      </w:r>
-    </w:p>
-    <w:p>
-      <w:r>
-        <w:t xml:space="preserve">CBR och CBP har applicerats på datorspel i ett antal tidigare arbeten. </w:t>
-      </w:r>
-      <w:proofErr w:type="spellStart"/>
-      <w:r>
-        <w:t>Rekabdar</w:t>
-      </w:r>
-      <w:proofErr w:type="spellEnd"/>
-      <w:r>
-        <w:t>,</w:t>
-      </w:r>
-      <w:r>
-        <w:t xml:space="preserve"> </w:t>
-      </w:r>
-      <w:proofErr w:type="spellStart"/>
-      <w:r>
-        <w:t>Shadger</w:t>
-      </w:r>
-      <w:proofErr w:type="spellEnd"/>
-      <w:r>
-        <w:t xml:space="preserve"> </w:t>
-      </w:r>
-      <w:r>
-        <w:t>och</w:t>
-      </w:r>
-      <w:r>
-        <w:t xml:space="preserve"> </w:t>
-      </w:r>
-      <w:proofErr w:type="spellStart"/>
-      <w:r>
-        <w:t>Osareh</w:t>
-      </w:r>
-      <w:proofErr w:type="spellEnd"/>
-      <w:r>
-        <w:t xml:space="preserve"> </w:t>
-      </w:r>
-      <w:r>
-        <w:t xml:space="preserve">(2012) </w:t>
-      </w:r>
-      <w:r>
-        <w:t>presenterar hur CBP kan användas för att lära agenter att spela ett fotbollssp</w:t>
-      </w:r>
-      <w:r>
-        <w:t>el tillsammans</w:t>
-      </w:r>
-      <w:r>
-        <w:t xml:space="preserve"> genom att låta dem observera hur ett motståndarlag spelar. </w:t>
-      </w:r>
-      <w:r>
-        <w:t xml:space="preserve">I arbetet av Aha, Molineaux och </w:t>
-      </w:r>
-      <w:proofErr w:type="spellStart"/>
-      <w:r>
-        <w:t>Ponsen</w:t>
-      </w:r>
-      <w:proofErr w:type="spellEnd"/>
-      <w:r>
-        <w:t xml:space="preserve"> </w:t>
-      </w:r>
-      <w:r>
-        <w:t>(</w:t>
-      </w:r>
-      <w:r>
-        <w:t>2005)</w:t>
-      </w:r>
-      <w:r>
-        <w:t xml:space="preserve"> visas ett sätt att hantera den</w:t>
-      </w:r>
-      <w:r>
-        <w:t xml:space="preserve"> stora mängd fall som uppstår i</w:t>
-      </w:r>
-      <w:r>
-        <w:t xml:space="preserve"> </w:t>
-      </w:r>
-      <w:r>
-        <w:t>realtidsstrategispelet (RTS-spelet)</w:t>
-      </w:r>
-      <w:r>
-        <w:t xml:space="preserve"> </w:t>
-      </w:r>
-      <w:proofErr w:type="spellStart"/>
-      <w:r>
-        <w:t>Wargus</w:t>
-      </w:r>
-      <w:proofErr w:type="spellEnd"/>
-      <w:r>
-        <w:t xml:space="preserve"> (</w:t>
-      </w:r>
-      <w:r>
-        <w:t xml:space="preserve">The </w:t>
-      </w:r>
-      <w:proofErr w:type="spellStart"/>
-      <w:r>
-        <w:t>Wargus</w:t>
-      </w:r>
-      <w:proofErr w:type="spellEnd"/>
-      <w:r>
-        <w:t xml:space="preserve"> Team</w:t>
-      </w:r>
-      <w:r>
-        <w:t xml:space="preserve"> 2002) när CBP appliceras. </w:t>
-      </w:r>
-      <w:r>
-        <w:t xml:space="preserve">Det turbaserade strategispelet </w:t>
-      </w:r>
-      <w:r>
-        <w:t>(TBS) Call to Power || (CTP2</w:t>
-      </w:r>
-      <w:r>
-        <w:t>) användes som provunderlag i</w:t>
-      </w:r>
-      <w:r>
-        <w:t xml:space="preserve"> arbetet av </w:t>
-      </w:r>
-      <w:r>
-        <w:t>Sanchez-Ruiz</w:t>
-      </w:r>
-      <w:r>
-        <w:t xml:space="preserve"> et. al (2007).</w:t>
-      </w:r>
-      <w:r>
-        <w:t xml:space="preserve"> </w:t>
-      </w:r>
-      <w:r>
-        <w:t>I arbetet undersöks hur sökningen av relevanta fall</w:t>
-      </w:r>
-      <w:r>
-        <w:t xml:space="preserve"> i CBR</w:t>
-      </w:r>
-      <w:r>
-        <w:t xml:space="preserve"> kan förbättras genom att</w:t>
-      </w:r>
-      <w:r>
-        <w:t xml:space="preserve"> bara</w:t>
-      </w:r>
-      <w:r>
-        <w:t xml:space="preserve"> </w:t>
-      </w:r>
-      <w:r>
-        <w:t>lagra den del av spelläget som är relevant för att utföra handlingen i ett visst fall.</w:t>
-      </w:r>
-    </w:p>
-    <w:p>
-      <w:r>
-        <w:t>Tidigare arbeten har använt mycket domänspecifik information</w:t>
-      </w:r>
-      <w:r>
-        <w:t xml:space="preserve"> inom respektive spel</w:t>
-      </w:r>
-      <w:r>
-        <w:t xml:space="preserve"> för </w:t>
-      </w:r>
-      <w:r>
-        <w:t>att upptäcka planer som experterna</w:t>
-      </w:r>
-      <w:r>
-        <w:t xml:space="preserve"> utför implicit. Detta arbete lägger mindre fokus på att upptäcka djupare motivationer bakom </w:t>
-      </w:r>
-      <w:r>
-        <w:t xml:space="preserve">experternas handlingar och </w:t>
-      </w:r>
-      <w:r>
-        <w:t>utgår ifrån att</w:t>
-      </w:r>
-      <w:r>
-        <w:t xml:space="preserve"> fall i schack går att studera i isolation. Det lämnas till framtida arbeten a</w:t>
-      </w:r>
-      <w:r>
-        <w:t>tt undersöka hur schackspecifik</w:t>
-      </w:r>
-      <w:r>
-        <w:t xml:space="preserve"> plan</w:t>
-      </w:r>
-      <w:r>
-        <w:t>planering som öppningar och slutspel</w:t>
-      </w:r>
-      <w:r>
-        <w:t xml:space="preserve"> kan </w:t>
-      </w:r>
-      <w:r>
-        <w:t>appliceras inom</w:t>
-      </w:r>
-      <w:r>
-        <w:t xml:space="preserve"> CBP. En aspekt </w:t>
-      </w:r>
-      <w:r>
-        <w:t>som de</w:t>
-      </w:r>
-      <w:r>
-        <w:t xml:space="preserve"> ovannämnda </w:t>
-      </w:r>
-      <w:r>
-        <w:t>arbetena</w:t>
-      </w:r>
-      <w:r>
-        <w:t xml:space="preserve"> </w:t>
-      </w:r>
-      <w:r>
-        <w:t>delar är att de använder minst en expert per unikt beteende. Det är oklart om det går att producera ett antal beteenden från ett lägre antal experter och detta arbete bygger på att besvara denna oklarhet.</w:t>
-      </w:r>
-    </w:p>
-    <w:p>
-      <w:pPr>
-        <w:pStyle w:val="Rubrik2"/>
-      </w:pPr>
-      <w:bookmarkStart w:id="7" w:name="_Toc412147211"/>
-      <w:r>
-        <w:lastRenderedPageBreak/>
-        <w:t>Schack</w:t>
+      <w:pPr>
+        <w:pStyle w:val="Rubrik3"/>
+      </w:pPr>
+      <w:bookmarkStart w:id="7" w:name="_Toc412147212"/>
+      <w:r>
+        <w:t>Regler</w:t>
       </w:r>
       <w:bookmarkEnd w:id="7"/>
-    </w:p>
-    <w:p>
-      <w:pPr>
-        <w:pStyle w:val="Rubrik3"/>
-      </w:pPr>
-      <w:bookmarkStart w:id="8" w:name="_Toc412147212"/>
-      <w:r>
-        <w:t>Regler</w:t>
-      </w:r>
-      <w:bookmarkEnd w:id="8"/>
     </w:p>
     <w:p>
       <w:pPr>
@@ -2752,7 +2622,7 @@
           <w:lang w:val="sv-SE"/>
         </w:rPr>
       </w:pPr>
-      <w:bookmarkStart w:id="9" w:name="_Ref410994691"/>
+      <w:bookmarkStart w:id="8" w:name="_Ref410994691"/>
       <w:r>
         <w:rPr>
           <w:lang w:val="sv-SE"/>
@@ -2777,7 +2647,7 @@
         </w:rPr>
         <w:t>början av spelet.</w:t>
       </w:r>
-      <w:bookmarkEnd w:id="9"/>
+      <w:bookmarkEnd w:id="8"/>
     </w:p>
     <w:p>
       <w:r>
@@ -3063,7 +2933,7 @@
       <w:pPr>
         <w:pStyle w:val="Figurtext"/>
       </w:pPr>
-      <w:bookmarkStart w:id="10" w:name="_Ref410994735"/>
+      <w:bookmarkStart w:id="9" w:name="_Ref410994735"/>
       <w:r>
         <w:t xml:space="preserve">Bild av </w:t>
       </w:r>
@@ -3088,7 +2958,7 @@
       <w:r>
         <w:t>måt kan den svarta bonden fånga den genom att flytta till rutan som den röda pilen indikerar.</w:t>
       </w:r>
-      <w:bookmarkEnd w:id="10"/>
+      <w:bookmarkEnd w:id="9"/>
     </w:p>
     <w:p>
       <w:r>
@@ -3191,15 +3061,7 @@
         <w:t>.</w:t>
       </w:r>
       <w:r>
-        <w:t xml:space="preserve"> Detta kallas kort respektive lång </w:t>
-      </w:r>
-      <w:proofErr w:type="spellStart"/>
-      <w:r>
-        <w:t>rocked</w:t>
-      </w:r>
-      <w:proofErr w:type="spellEnd"/>
-      <w:r>
-        <w:t>.</w:t>
+        <w:t xml:space="preserve"> Detta kallas kort respektive lång rocked.</w:t>
       </w:r>
     </w:p>
     <w:p>
@@ -3260,7 +3122,7 @@
           <w:lang w:val="sv-SE"/>
         </w:rPr>
       </w:pPr>
-      <w:bookmarkStart w:id="11" w:name="_Ref410994747"/>
+      <w:bookmarkStart w:id="10" w:name="_Ref410994747"/>
       <w:r>
         <w:rPr>
           <w:lang w:val="sv-SE"/>
@@ -3273,7 +3135,7 @@
         </w:rPr>
         <w:t xml:space="preserve"> som visar hur pjäserna flyttas när vit gör kort rockad.</w:t>
       </w:r>
-      <w:bookmarkEnd w:id="11"/>
+      <w:bookmarkEnd w:id="10"/>
     </w:p>
     <w:p>
       <w:pPr>
@@ -3330,11 +3192,11 @@
       <w:pPr>
         <w:pStyle w:val="Figurtext"/>
       </w:pPr>
-      <w:bookmarkStart w:id="12" w:name="_Ref410994756"/>
+      <w:bookmarkStart w:id="11" w:name="_Ref410994756"/>
       <w:r>
         <w:t>Bild som visar hur pjäserna flyttas när vit gör lång rockad.</w:t>
       </w:r>
-      <w:bookmarkEnd w:id="12"/>
+      <w:bookmarkEnd w:id="11"/>
     </w:p>
     <w:p>
       <w:r>
@@ -3461,7 +3323,7 @@
       <w:pPr>
         <w:pStyle w:val="Figurtext"/>
       </w:pPr>
-      <w:bookmarkStart w:id="13" w:name="_Ref410994767"/>
+      <w:bookmarkStart w:id="12" w:name="_Ref410994767"/>
       <w:r>
         <w:t>Bild som visar hur vit kan göra schack matt.</w:t>
       </w:r>
@@ -3480,7 +3342,7 @@
       <w:r>
         <w:t>.</w:t>
       </w:r>
-      <w:bookmarkEnd w:id="13"/>
+      <w:bookmarkEnd w:id="12"/>
     </w:p>
     <w:p>
       <w:r>
@@ -3612,7 +3474,7 @@
       <w:pPr>
         <w:pStyle w:val="Figurtext"/>
       </w:pPr>
-      <w:bookmarkStart w:id="14" w:name="_Ref410994776"/>
+      <w:bookmarkStart w:id="13" w:name="_Ref410994776"/>
       <w:r>
         <w:t>Bild som visas</w:t>
       </w:r>
@@ -3624,985 +3486,953 @@
       </w:r>
       <w:r>
         <w:t>Den svarta kungen hotas inte, men samtidigt kan den inte flytta sig någonstans utan att hotas av tornet eller den vita kungen.</w:t>
+      </w:r>
+      <w:bookmarkEnd w:id="13"/>
+    </w:p>
+    <w:p>
+      <w:pPr>
+        <w:pStyle w:val="Rubrik3"/>
+      </w:pPr>
+      <w:bookmarkStart w:id="14" w:name="_Toc412147213"/>
+      <w:r>
+        <w:t>Elo</w:t>
+      </w:r>
+      <w:r>
+        <w:t>-r</w:t>
+      </w:r>
+      <w:r>
+        <w:t>ankning</w:t>
       </w:r>
       <w:bookmarkEnd w:id="14"/>
     </w:p>
     <w:p>
+      <w:r>
+        <w:t>Elo-rankning</w:t>
+      </w:r>
+      <w:r>
+        <w:t xml:space="preserve"> är ett sätt att ranka schackspelare relativt till varandra</w:t>
+      </w:r>
+      <w:r>
+        <w:t xml:space="preserve"> (FIDE 2014a)</w:t>
+      </w:r>
+      <w:r>
+        <w:t>. Enligt</w:t>
+      </w:r>
+      <w:r>
+        <w:t xml:space="preserve"> Elo</w:t>
+      </w:r>
+      <w:r>
+        <w:t>-rankningssystemet</w:t>
+      </w:r>
+      <w:r>
+        <w:t xml:space="preserve"> rankas spelare i form av poäng. En spelare som </w:t>
+      </w:r>
+      <w:r>
+        <w:t>besegrar en annan spelare ökar i rank, medan den andras rank minskar. En spelare ökar mindre i rank när den besegrar en spelare med lägre rank, än när den besegrar en högre rankad spelare. Likaså minskar en spelares rank mer när den förlorar mot en lägre rankad spelare, än mot en högre rankad spelare. Om det blir remi me</w:t>
+      </w:r>
+      <w:r>
+        <w:t>llan två spelare</w:t>
+      </w:r>
+      <w:r>
+        <w:t xml:space="preserve"> går spelaren med högst rank ner i rank och motspel</w:t>
+      </w:r>
+      <w:r>
+        <w:t>aren går upp i rank.</w:t>
+      </w:r>
+    </w:p>
+    <w:p>
       <w:pPr>
         <w:pStyle w:val="Rubrik3"/>
       </w:pPr>
-      <w:bookmarkStart w:id="15" w:name="_Toc412147213"/>
-      <w:r>
-        <w:t>Elo</w:t>
-      </w:r>
-      <w:r>
-        <w:t>-r</w:t>
-      </w:r>
-      <w:r>
-        <w:t>ankning</w:t>
+      <w:bookmarkStart w:id="15" w:name="_Toc412147214"/>
+      <w:r>
+        <w:t>Portable Game Notation</w:t>
       </w:r>
       <w:bookmarkEnd w:id="15"/>
     </w:p>
     <w:p>
       <w:r>
-        <w:t>Elo-rankning</w:t>
-      </w:r>
-      <w:r>
-        <w:t xml:space="preserve"> är ett sätt att ranka schackspelare relativt till varandra</w:t>
-      </w:r>
-      <w:r>
-        <w:t xml:space="preserve"> (FIDE 2014a)</w:t>
-      </w:r>
-      <w:r>
-        <w:t>. Enligt</w:t>
-      </w:r>
-      <w:r>
-        <w:t xml:space="preserve"> Elo</w:t>
-      </w:r>
-      <w:r>
-        <w:t>-rankningssystemet</w:t>
-      </w:r>
-      <w:r>
-        <w:t xml:space="preserve"> rankas spelare i form av poäng. En spelare som </w:t>
-      </w:r>
-      <w:r>
-        <w:t>besegrar en annan spelare ökar i rank, medan den andras rank minskar. En spelare ökar mindre i rank när den besegrar en spelare med lägre rank, än när den besegrar en högre rankad spelare. Likaså minskar en spelares rank mer när den förlorar mot en lägre rankad spelare, än mot en högre rankad spelare. Om det blir remi me</w:t>
-      </w:r>
-      <w:r>
-        <w:t>llan två spelare</w:t>
-      </w:r>
-      <w:r>
-        <w:t xml:space="preserve"> går spelaren med högst rank ner i rank och motspel</w:t>
-      </w:r>
-      <w:r>
-        <w:t>aren går upp i rank.</w:t>
+        <w:t xml:space="preserve">I artikeln </w:t>
+      </w:r>
+      <w:r>
+        <w:rPr>
+          <w:i/>
+        </w:rPr>
+        <w:t xml:space="preserve">Standard: Portable Game Notation Specification and Implementation Guide </w:t>
+      </w:r>
+      <w:r>
+        <w:t>(1994) beskrivs PGN som ett format för att spara och beskriva schackmatcher.</w:t>
+      </w:r>
+      <w:r>
+        <w:t xml:space="preserve"> Ett PGN-dokument kan innehålla ett antal ma</w:t>
+      </w:r>
+      <w:r>
+        <w:t>tcher</w:t>
+      </w:r>
+      <w:r>
+        <w:t xml:space="preserve"> och varje match innehåller metainformation</w:t>
+      </w:r>
+      <w:r>
+        <w:t xml:space="preserve"> om matchen</w:t>
+      </w:r>
+      <w:r>
+        <w:t xml:space="preserve"> och </w:t>
+      </w:r>
+      <w:r>
+        <w:t>de drag</w:t>
+      </w:r>
+      <w:r>
+        <w:t xml:space="preserve"> som utfördes</w:t>
+      </w:r>
+      <w:r>
+        <w:t xml:space="preserve"> i matchen</w:t>
+      </w:r>
+      <w:r>
+        <w:t xml:space="preserve">. Informationen kan gälla när eller </w:t>
+      </w:r>
+      <w:r>
+        <w:t>var matchen spelades och av vilka.</w:t>
+      </w:r>
+      <w:r>
+        <w:t xml:space="preserve"> Dragen skrivs med algebraisk notation (AN).</w:t>
       </w:r>
     </w:p>
     <w:p>
-      <w:pPr>
-        <w:pStyle w:val="Rubrik3"/>
-      </w:pPr>
-      <w:bookmarkStart w:id="16" w:name="_Toc412147214"/>
-      <w:r>
-        <w:t>Portable Game Notation</w:t>
-      </w:r>
-      <w:bookmarkEnd w:id="16"/>
+      <w:r>
+        <w:t>AN är en notation som beskriver drag kortfattat till den</w:t>
+      </w:r>
+      <w:r>
+        <w:t xml:space="preserve"> grad att de inte är tvetydiga. </w:t>
+      </w:r>
+      <w:r>
+        <w:t>Raderna numreras från vits synvinkel</w:t>
+      </w:r>
+      <w:r>
+        <w:t xml:space="preserve"> med bokstäver från a till h, och kolumnerna med siffrorna 1 till 8. En </w:t>
+      </w:r>
+      <w:r>
+        <w:t>ruta</w:t>
+      </w:r>
+      <w:r>
+        <w:t xml:space="preserve"> på spelplanen kan då beskrivas med dess tillhörande rad och kolumn t.ex. e4 eller a2.</w:t>
+      </w:r>
+      <w:r>
+        <w:t xml:space="preserve"> D</w:t>
+      </w:r>
+      <w:r>
+        <w:t>rag har ett prefix med stor bokstav som beskriver vilken sorts pjäs s</w:t>
+      </w:r>
+      <w:r>
+        <w:t>om flyttades. N för springare, R</w:t>
+      </w:r>
+      <w:r>
+        <w:t xml:space="preserve"> för torn, B för löpare, Q för drottning, K för kung, medan bonde saknar prefix. Detta följs av posit</w:t>
+      </w:r>
+      <w:r>
+        <w:t>ionen som pjäsen</w:t>
+      </w:r>
+      <w:r>
+        <w:t xml:space="preserve"> flyttades till. Exempel: e4, Nf3, Bb5</w:t>
+      </w:r>
+      <w:r>
+        <w:t>.</w:t>
+      </w:r>
+      <w:r>
+        <w:t xml:space="preserve"> </w:t>
+      </w:r>
+      <w:r>
+        <w:t xml:space="preserve">Om draget är ett </w:t>
+      </w:r>
+      <w:r>
+        <w:lastRenderedPageBreak/>
+        <w:t xml:space="preserve">fångande drag så sätts ett x framför </w:t>
+      </w:r>
+      <w:r>
+        <w:t>rutan</w:t>
+      </w:r>
+      <w:r>
+        <w:t xml:space="preserve"> som pjäsen flyttades till.</w:t>
+      </w:r>
+      <w:r>
+        <w:t xml:space="preserve"> De d</w:t>
+      </w:r>
+      <w:r>
+        <w:t>rag som leder till schack har ett plustecken som suffix.</w:t>
+      </w:r>
+      <w:r>
+        <w:t xml:space="preserve"> </w:t>
+      </w:r>
+      <w:r>
+        <w:t>Kort rockad</w:t>
+      </w:r>
+      <w:r>
+        <w:t xml:space="preserve"> representeras med ”O-O” och </w:t>
+      </w:r>
+      <w:r>
+        <w:t xml:space="preserve">lång rockad </w:t>
+      </w:r>
+      <w:r>
+        <w:t>representeras med ”O-O-O”.</w:t>
+      </w:r>
     </w:p>
     <w:p>
       <w:r>
-        <w:t xml:space="preserve">I artikeln </w:t>
-      </w:r>
-      <w:r>
-        <w:rPr>
-          <w:i/>
-        </w:rPr>
-        <w:t xml:space="preserve">Standard: Portable Game Notation </w:t>
-      </w:r>
-      <w:proofErr w:type="spellStart"/>
-      <w:r>
-        <w:rPr>
-          <w:i/>
-        </w:rPr>
-        <w:t>Specification</w:t>
-      </w:r>
-      <w:proofErr w:type="spellEnd"/>
-      <w:r>
-        <w:rPr>
-          <w:i/>
-        </w:rPr>
-        <w:t xml:space="preserve"> and Implementation Guide</w:t>
-      </w:r>
-      <w:r>
-        <w:rPr>
-          <w:i/>
-        </w:rPr>
+        <w:t>I de fa</w:t>
+      </w:r>
+      <w:r>
+        <w:t>ll då ett drag är tvetydigt</w:t>
+      </w:r>
+      <w:r>
+        <w:t xml:space="preserve">, t.ex. om två springare på e4 respektive e6 kan flytta till c5, så följs pjäsbokstaven av </w:t>
+      </w:r>
+      <w:r>
+        <w:t>radkoordinaten</w:t>
+      </w:r>
+      <w:r>
+        <w:t xml:space="preserve"> eller </w:t>
+      </w:r>
+      <w:r>
+        <w:t>kolumnkoordinaten</w:t>
+      </w:r>
+      <w:r>
+        <w:t xml:space="preserve"> beroende på vilken som kan uttrycka draget unikt (Nee5 är inte unikt</w:t>
+      </w:r>
+      <w:r>
+        <w:t xml:space="preserve"> i detta fall</w:t>
+      </w:r>
+      <w:r>
+        <w:t>, medan N4e5 är det</w:t>
+      </w:r>
+      <w:r>
+        <w:rPr>
+          <w:sz w:val="24"/>
+        </w:rPr>
+        <w:t>)</w:t>
+      </w:r>
+      <w:r>
+        <w:t>.</w:t>
+      </w:r>
+      <w:r>
+        <w:t xml:space="preserve"> Efter det sista draget i matchen visas resultatet 1-0, 0-1, eller ½-½ om vit vann, förlorade, </w:t>
+      </w:r>
+      <w:r>
+        <w:t>respektive</w:t>
+      </w:r>
+      <w:r>
         <w:t xml:space="preserve"> </w:t>
       </w:r>
       <w:r>
-        <w:t>(1994) beskrivs PGN som ett format för att spara och beskriva schackmatcher.</w:t>
-      </w:r>
-      <w:r>
-        <w:t xml:space="preserve"> Ett PGN-dokument kan innehålla ett antal ma</w:t>
-      </w:r>
-      <w:r>
-        <w:t>tcher</w:t>
-      </w:r>
-      <w:r>
-        <w:t xml:space="preserve"> och varje match innehåller metainformation</w:t>
-      </w:r>
-      <w:r>
-        <w:t xml:space="preserve"> om matchen</w:t>
-      </w:r>
-      <w:r>
-        <w:t xml:space="preserve"> och </w:t>
-      </w:r>
-      <w:r>
-        <w:t>de drag</w:t>
-      </w:r>
-      <w:r>
-        <w:t xml:space="preserve"> som utfördes</w:t>
-      </w:r>
-      <w:r>
-        <w:t xml:space="preserve"> i matchen</w:t>
-      </w:r>
-      <w:r>
-        <w:t xml:space="preserve">. Informationen kan gälla när eller </w:t>
-      </w:r>
-      <w:r>
-        <w:t>var matchen spelades och av vilka.</w:t>
-      </w:r>
-      <w:r>
-        <w:t xml:space="preserve"> Dragen skrivs med algebraisk notation (AN).</w:t>
+        <w:t>gjorde remi</w:t>
+      </w:r>
+      <w:r>
+        <w:t xml:space="preserve"> med svart. I </w:t>
+      </w:r>
+      <w:r>
+        <w:fldChar w:fldCharType="begin"/>
+      </w:r>
+      <w:r>
+        <w:instrText xml:space="preserve"> REF _Ref410994811 \r \h </w:instrText>
+      </w:r>
+      <w:r>
+        <w:fldChar w:fldCharType="separate"/>
+      </w:r>
+      <w:r>
+        <w:t>Figur 7</w:t>
+      </w:r>
+      <w:r>
+        <w:fldChar w:fldCharType="end"/>
+      </w:r>
+      <w:r>
+        <w:t xml:space="preserve"> visas ett exempel av en match beskriven i PGN.</w:t>
       </w:r>
     </w:p>
     <w:p>
-      <w:r>
-        <w:t>AN är en notation som beskriver drag kortfattat till den</w:t>
-      </w:r>
-      <w:r>
-        <w:t xml:space="preserve"> grad att de inte är tvetydiga. </w:t>
-      </w:r>
-      <w:r>
-        <w:t>Raderna numreras från vits synvinkel</w:t>
-      </w:r>
-      <w:r>
-        <w:t xml:space="preserve"> med bokstäver från a till h, och kolumnerna med siffrorna 1 till 8. En </w:t>
-      </w:r>
-      <w:r>
-        <w:t>ruta</w:t>
-      </w:r>
-      <w:r>
-        <w:t xml:space="preserve"> på spelplanen kan då beskrivas med dess tillhörande rad och kolumn t.ex. e4 eller a2.</w:t>
-      </w:r>
-      <w:r>
-        <w:t xml:space="preserve"> D</w:t>
-      </w:r>
-      <w:r>
-        <w:t>rag har ett prefix med stor bokstav som beskriver vilken sorts pjäs s</w:t>
-      </w:r>
-      <w:r>
-        <w:t>om flyttades. N för springare, R</w:t>
-      </w:r>
-      <w:r>
-        <w:t xml:space="preserve"> för torn, B för löpare, Q för drottning, K för kung, medan bonde saknar prefix. Detta följs av posit</w:t>
-      </w:r>
-      <w:r>
-        <w:t>ionen som pjäsen</w:t>
-      </w:r>
-      <w:r>
-        <w:t xml:space="preserve"> flyttades till. Exempel: e4, Nf3, Bb5</w:t>
-      </w:r>
-      <w:r>
-        <w:t>.</w:t>
+      <w:pPr>
+        <w:pStyle w:val="Figur"/>
+      </w:pPr>
+      <w:r>
+        <w:t>[Event "F/S Return Match"]</w:t>
+      </w:r>
+      <w:r>
+        <w:br/>
+      </w:r>
+      <w:r>
+        <w:t>[Site "Be</w:t>
+      </w:r>
+      <w:r>
+        <w:t>lgrade, Serbia Yugoslavia|JUG"]</w:t>
+      </w:r>
+      <w:r>
+        <w:br/>
+      </w:r>
+      <w:r>
+        <w:t>[Date "1992.11.04"]</w:t>
+      </w:r>
+      <w:r>
+        <w:br/>
+        <w:t>[Round "29"]</w:t>
+      </w:r>
+      <w:r>
+        <w:br/>
+        <w:t>[White "Fischer, Robert J."]</w:t>
+      </w:r>
+      <w:r>
+        <w:br/>
+        <w:t>[Black "Spassky, Boris V."]</w:t>
+      </w:r>
+      <w:r>
+        <w:br/>
+        <w:t>[Result "1/2-1/2"]</w:t>
       </w:r>
       <w:r>
         <w:t xml:space="preserve"> </w:t>
-      </w:r>
-      <w:r>
-        <w:t xml:space="preserve">Om draget är ett </w:t>
-      </w:r>
-      <w:r>
-        <w:lastRenderedPageBreak/>
-        <w:t xml:space="preserve">fångande drag så sätts ett x framför </w:t>
-      </w:r>
-      <w:r>
-        <w:t>rutan</w:t>
-      </w:r>
-      <w:r>
-        <w:t xml:space="preserve"> som pjäsen flyttades till.</w:t>
-      </w:r>
-      <w:r>
-        <w:t xml:space="preserve"> De d</w:t>
-      </w:r>
-      <w:r>
-        <w:t>rag som leder till schack har ett plustecken som suffix.</w:t>
-      </w:r>
-      <w:r>
-        <w:t xml:space="preserve"> </w:t>
-      </w:r>
-      <w:r>
-        <w:t>Kort rockad</w:t>
-      </w:r>
-      <w:r>
-        <w:t xml:space="preserve"> representeras med ”O-O” och </w:t>
-      </w:r>
-      <w:r>
-        <w:t xml:space="preserve">lång rockad </w:t>
-      </w:r>
-      <w:r>
-        <w:t>representeras med ”O-O-O”.</w:t>
       </w:r>
     </w:p>
     <w:p>
-      <w:r>
-        <w:t>I de fa</w:t>
-      </w:r>
-      <w:r>
-        <w:t>ll då ett drag är tvetydigt</w:t>
-      </w:r>
-      <w:r>
-        <w:t xml:space="preserve">, t.ex. om två springare på e4 respektive e6 kan flytta till c5, så följs pjäsbokstaven av </w:t>
-      </w:r>
-      <w:r>
-        <w:t>radkoordinaten</w:t>
-      </w:r>
-      <w:r>
-        <w:t xml:space="preserve"> eller </w:t>
-      </w:r>
-      <w:r>
-        <w:t>kolumnkoordinaten</w:t>
-      </w:r>
-      <w:r>
-        <w:t xml:space="preserve"> beroende på vilken som kan uttrycka draget unikt (Nee5 är inte unikt</w:t>
-      </w:r>
-      <w:r>
-        <w:t xml:space="preserve"> i detta fall</w:t>
-      </w:r>
-      <w:r>
-        <w:t>, medan N4e5 är det</w:t>
-      </w:r>
-      <w:r>
-        <w:rPr>
-          <w:sz w:val="24"/>
-        </w:rPr>
-        <w:t>)</w:t>
-      </w:r>
-      <w:r>
-        <w:t>.</w:t>
-      </w:r>
-      <w:r>
-        <w:t xml:space="preserve"> Efter det sista draget i matchen visas resultatet 1-0, 0-1, eller ½-½ om vit vann, förlorade, </w:t>
-      </w:r>
-      <w:r>
-        <w:t>respektive</w:t>
-      </w:r>
-      <w:r>
-        <w:t xml:space="preserve"> </w:t>
-      </w:r>
-      <w:r>
-        <w:t>gjorde remi</w:t>
-      </w:r>
-      <w:r>
-        <w:t xml:space="preserve"> med svart. I </w:t>
-      </w:r>
-      <w:r>
-        <w:fldChar w:fldCharType="begin"/>
-      </w:r>
-      <w:r>
-        <w:instrText xml:space="preserve"> REF _Ref410994811 \r \h </w:instrText>
-      </w:r>
-      <w:r>
-        <w:fldChar w:fldCharType="separate"/>
-      </w:r>
-      <w:r>
-        <w:t>Figur 7</w:t>
-      </w:r>
-      <w:r>
-        <w:fldChar w:fldCharType="end"/>
-      </w:r>
-      <w:r>
-        <w:t xml:space="preserve"> visas ett exempel av en match beskriven i PGN.</w:t>
+      <w:pPr>
+        <w:pStyle w:val="Figur"/>
+      </w:pPr>
+      <w:r>
+        <w:t>1. e4 e5 2. Nf3 Nc6 3. Bb5 a6 {This opening is called the Ruy Lopez.}</w:t>
+      </w:r>
+      <w:r>
+        <w:br/>
+      </w:r>
+      <w:r>
+        <w:t>4. Ba4 Nf6 5. O-O Be7 6. Re1 b5 7. Bb3 d6 8. c3 O-O 9. h3 Nb8  10. d4 Nbd7</w:t>
+      </w:r>
+      <w:r>
+        <w:br/>
+      </w:r>
+      <w:r>
+        <w:t>11. c4 c6 12. cxb5 axb5 13. Nc3 Bb7 14. Bg5 b4</w:t>
+      </w:r>
+      <w:r>
+        <w:t xml:space="preserve"> 15. Nb1 h6 16. Bh4 c5 17. dxe5</w:t>
+      </w:r>
+      <w:r>
+        <w:br/>
+      </w:r>
+      <w:r>
+        <w:t>Nxe4 18. Bxe7 Qxe7 19. exd6 Qf6 20. Nbd2 Nxd6 21. Nc4 Nxc4 22</w:t>
+      </w:r>
+      <w:r>
+        <w:t>. Bxc4 Nb6</w:t>
+      </w:r>
+      <w:r>
+        <w:br/>
+      </w:r>
+      <w:r>
+        <w:t>23. Ne5 Rae8 24. Bxf7+ Rxf7 25. Nxf7 Rxe1+ 26.</w:t>
+      </w:r>
+      <w:r>
+        <w:t xml:space="preserve"> Qxe1 Kxf7 27. Qe3 Qg5 28. Qxg5</w:t>
+      </w:r>
+      <w:r>
+        <w:br/>
+      </w:r>
+      <w:r>
+        <w:t>hxg5 29. b3 Ke6 30. a3 Kd6 31. axb4 cxb4 32.</w:t>
+      </w:r>
+      <w:r>
+        <w:t xml:space="preserve"> Ra5 Nd5 33. f3 Bc8 34. Kf2 Bf5</w:t>
+      </w:r>
+      <w:r>
+        <w:br/>
+      </w:r>
+      <w:r>
+        <w:t xml:space="preserve">35. Ra7 g6 36. Ra6+ Kc5 37. Ke1 Nf4 38. g3 Nxh3 </w:t>
+      </w:r>
+      <w:r>
+        <w:t>39. Kd2 Kb5 40. Rd6 Kc5 41. Ra6</w:t>
+      </w:r>
+      <w:r>
+        <w:br/>
+      </w:r>
+      <w:r>
+        <w:t>Nf2 42. g4 Bd3 43. Re6 1/2-1/2</w:t>
       </w:r>
     </w:p>
     <w:p>
       <w:pPr>
-        <w:pStyle w:val="Figur"/>
-      </w:pPr>
-      <w:r>
-        <w:t>[Event "F/S Return Match"]</w:t>
-      </w:r>
-      <w:r>
-        <w:br/>
-      </w:r>
-      <w:r>
-        <w:t>[Site "Be</w:t>
-      </w:r>
-      <w:r>
-        <w:t>lgrade, Serbia Yugoslavia|JUG"]</w:t>
-      </w:r>
-      <w:r>
-        <w:br/>
-      </w:r>
-      <w:r>
-        <w:t>[Date "1992.11.04"]</w:t>
-      </w:r>
-      <w:r>
-        <w:br/>
-        <w:t>[Round "29"]</w:t>
-      </w:r>
-      <w:r>
-        <w:br/>
-        <w:t>[White "Fischer, Robert J."]</w:t>
-      </w:r>
-      <w:r>
-        <w:br/>
-        <w:t>[Black "Spassky, Boris V."]</w:t>
-      </w:r>
-      <w:r>
-        <w:br/>
-        <w:t>[Result "1/2-1/2"]</w:t>
-      </w:r>
-      <w:r>
-        <w:t xml:space="preserve"> </w:t>
+        <w:pStyle w:val="Figurtext"/>
+      </w:pPr>
+      <w:bookmarkStart w:id="16" w:name="_Ref410994811"/>
+      <w:r>
+        <w:t>En schackmatch i PGN-formatet.</w:t>
+      </w:r>
+      <w:bookmarkEnd w:id="16"/>
+      <w:r>
+        <w:t xml:space="preserve"> Notera att numreringen inte ökar för varje drag, utan varje par av drag.</w:t>
       </w:r>
     </w:p>
     <w:p>
       <w:pPr>
-        <w:pStyle w:val="Figur"/>
-      </w:pPr>
-      <w:r>
-        <w:t>1. e4 e5 2. Nf3 Nc6 3. Bb5 a6 {This opening is called the Ruy Lopez.}</w:t>
-      </w:r>
-      <w:r>
-        <w:br/>
-      </w:r>
-      <w:r>
-        <w:t>4. Ba4 Nf6 5. O-O Be7 6. Re1 b5 7. Bb3 d6 8. c3 O-O 9. h3 Nb8  10. d4 Nbd7</w:t>
-      </w:r>
-      <w:r>
-        <w:br/>
-      </w:r>
-      <w:r>
-        <w:t>11. c4 c6 12. cxb5 axb5 13. Nc3 Bb7 14. Bg5 b4</w:t>
-      </w:r>
-      <w:r>
-        <w:t xml:space="preserve"> 15. Nb1 h6 16. Bh4 c5 17. dxe5</w:t>
-      </w:r>
-      <w:r>
-        <w:br/>
-      </w:r>
-      <w:r>
-        <w:t>Nxe4 18. Bxe7 Qxe7 19. exd6 Qf6 20. Nbd2 Nxd6 21. Nc4 Nxc4 22</w:t>
-      </w:r>
-      <w:r>
-        <w:t>. Bxc4 Nb6</w:t>
-      </w:r>
-      <w:r>
-        <w:br/>
-      </w:r>
-      <w:r>
-        <w:t>23. Ne5 Rae8 24. Bxf7+ Rxf7 25. Nxf7 Rxe1+ 26.</w:t>
-      </w:r>
-      <w:r>
-        <w:t xml:space="preserve"> Qxe1 Kxf7 27. Qe3 Qg5 28. Qxg5</w:t>
-      </w:r>
-      <w:r>
-        <w:br/>
-      </w:r>
-      <w:r>
-        <w:t>hxg5 29. b3 Ke6 30. a3 Kd6 31. axb4 cxb4 32.</w:t>
-      </w:r>
-      <w:r>
-        <w:t xml:space="preserve"> Ra5 Nd5 33. f3 Bc8 34. Kf2 Bf5</w:t>
-      </w:r>
-      <w:r>
-        <w:br/>
-      </w:r>
-      <w:r>
-        <w:t xml:space="preserve">35. Ra7 g6 36. Ra6+ Kc5 37. Ke1 Nf4 38. g3 Nxh3 </w:t>
-      </w:r>
-      <w:r>
-        <w:t>39. Kd2 Kb5 40. Rd6 Kc5 41. Ra6</w:t>
-      </w:r>
-      <w:r>
-        <w:br/>
-      </w:r>
-      <w:r>
-        <w:t>Nf2 42. g4 Bd3 43. Re6 1/2-1/2</w:t>
-      </w:r>
+        <w:pStyle w:val="Rubrik3"/>
+      </w:pPr>
+      <w:bookmarkStart w:id="17" w:name="_Toc412147215"/>
+      <w:r>
+        <w:t xml:space="preserve">Dagens </w:t>
+      </w:r>
+      <w:r>
+        <w:t>schackdator</w:t>
+      </w:r>
+      <w:r>
+        <w:t>program</w:t>
+      </w:r>
+      <w:bookmarkEnd w:id="17"/>
     </w:p>
     <w:p>
-      <w:pPr>
-        <w:pStyle w:val="Figurtext"/>
-      </w:pPr>
-      <w:bookmarkStart w:id="17" w:name="_Ref410994811"/>
-      <w:r>
-        <w:t>En schackmatch i PGN-formatet.</w:t>
-      </w:r>
-      <w:bookmarkEnd w:id="17"/>
-      <w:r>
-        <w:t xml:space="preserve"> Notera att numreringen inte ökar för varje drag, utan varje par av drag.</w:t>
+      <w:r>
+        <w:t>Ett datorprogram</w:t>
+      </w:r>
+      <w:r>
+        <w:t xml:space="preserve"> för at</w:t>
+      </w:r>
+      <w:r>
+        <w:t>t spela schack kräver två saker. Det första är</w:t>
+      </w:r>
+      <w:r>
+        <w:t xml:space="preserve"> ett </w:t>
+      </w:r>
+      <w:r>
+        <w:t>användar</w:t>
+      </w:r>
+      <w:r>
+        <w:t>gränssnitt för en spelare att utföra drag och se va</w:t>
+      </w:r>
+      <w:r>
+        <w:t>d dess motståndare gör för drag</w:t>
+      </w:r>
+      <w:r>
+        <w:t xml:space="preserve">. Detta kan antingen vara ett konsolprogram där användaren använder text för att kommunicera med programmet, eller ett grafiskt användargränssnitt (GUI) där användaren interagerar med programmet genom att klicka och dra i </w:t>
+      </w:r>
+      <w:r>
+        <w:t>ikoner</w:t>
+      </w:r>
+      <w:r>
+        <w:t xml:space="preserve">, knappar, fönster osv.. Det andra som schackdatorprogram kräver är </w:t>
+      </w:r>
+      <w:r>
+        <w:t>ett antal AI-agenter som en spelare</w:t>
+      </w:r>
+      <w:r>
+        <w:t xml:space="preserve"> kan spela mot</w:t>
+      </w:r>
+      <w:r>
+        <w:t xml:space="preserve">. </w:t>
+      </w:r>
+      <w:r>
+        <w:t>Dessa AI-agenter kallas</w:t>
+      </w:r>
+      <w:r>
+        <w:t xml:space="preserve"> inom schack</w:t>
+      </w:r>
+      <w:r>
+        <w:t xml:space="preserve"> för schackmotorer. </w:t>
+      </w:r>
+      <w:r>
+        <w:t xml:space="preserve">För att underlätta utvecklingen av olika </w:t>
+      </w:r>
+      <w:r>
+        <w:t>schackmotorer</w:t>
+      </w:r>
+      <w:r>
+        <w:t xml:space="preserve"> har</w:t>
+      </w:r>
+      <w:r>
+        <w:t xml:space="preserve"> standardiserade</w:t>
+      </w:r>
+      <w:r>
+        <w:t xml:space="preserve"> komm</w:t>
+      </w:r>
+      <w:r>
+        <w:t>unikationsprotokoll definierats, så att det inte krävs olika versioner av schackmotorer för olika</w:t>
+      </w:r>
+      <w:r>
+        <w:t xml:space="preserve"> användargränssnitt</w:t>
+      </w:r>
+      <w:r>
+        <w:t>.</w:t>
+      </w:r>
+      <w:r>
+        <w:t xml:space="preserve"> </w:t>
+      </w:r>
+      <w:r>
+        <w:t xml:space="preserve">XBoard (Mann &amp; Muller 2009) </w:t>
+      </w:r>
+      <w:r>
+        <w:t>är ett kommunikationsprotokoll mellan schackmotorer och användargränssnitt</w:t>
+      </w:r>
+      <w:r>
+        <w:t xml:space="preserve">, baserat på gränssnittet till </w:t>
+      </w:r>
+      <w:r>
+        <w:t>programmet</w:t>
+      </w:r>
+      <w:r>
+        <w:t xml:space="preserve"> med samma namn</w:t>
+      </w:r>
+      <w:r>
+        <w:t xml:space="preserve">. </w:t>
+      </w:r>
+      <w:r>
+        <w:rPr>
+          <w:i/>
+        </w:rPr>
+        <w:t xml:space="preserve">Universal Chess Interface </w:t>
+      </w:r>
+      <w:r>
+        <w:t xml:space="preserve">(UCI) (Rupert, 2006) </w:t>
+      </w:r>
+      <w:r>
+        <w:t xml:space="preserve">är ett </w:t>
+      </w:r>
+      <w:r>
+        <w:t>alternativ till XBoard</w:t>
+      </w:r>
+      <w:r>
+        <w:t>.</w:t>
       </w:r>
     </w:p>
     <w:p>
       <w:pPr>
-        <w:pStyle w:val="Rubrik3"/>
-      </w:pPr>
-      <w:bookmarkStart w:id="18" w:name="_Toc412147215"/>
-      <w:r>
-        <w:t xml:space="preserve">Dagens </w:t>
-      </w:r>
-      <w:r>
-        <w:t>schackdator</w:t>
-      </w:r>
-      <w:r>
-        <w:t>program</w:t>
-      </w:r>
-      <w:bookmarkEnd w:id="18"/>
-    </w:p>
-    <w:p>
-      <w:r>
-        <w:t>Ett datorprogram</w:t>
-      </w:r>
-      <w:r>
-        <w:t xml:space="preserve"> för at</w:t>
-      </w:r>
-      <w:r>
-        <w:t>t spela schack kräver två saker. Det första är</w:t>
-      </w:r>
-      <w:r>
-        <w:t xml:space="preserve"> ett </w:t>
-      </w:r>
-      <w:r>
-        <w:t>användar</w:t>
-      </w:r>
-      <w:r>
-        <w:t>gränssnitt för en spelare att utföra drag och se va</w:t>
-      </w:r>
-      <w:r>
-        <w:t>d dess motståndare gör för drag</w:t>
-      </w:r>
-      <w:r>
-        <w:t xml:space="preserve">. Detta kan antingen vara ett konsolprogram där användaren använder text för att kommunicera med programmet, eller ett grafiskt användargränssnitt (GUI) där användaren interagerar med programmet genom att klicka och dra i </w:t>
-      </w:r>
-      <w:r>
-        <w:t>ikoner</w:t>
-      </w:r>
-      <w:r>
-        <w:t xml:space="preserve">, knappar, fönster osv.. Det andra som schackdatorprogram kräver är </w:t>
-      </w:r>
-      <w:r>
-        <w:t>ett antal AI-agenter som en spelare</w:t>
-      </w:r>
-      <w:r>
-        <w:t xml:space="preserve"> kan spela mot</w:t>
-      </w:r>
-      <w:r>
-        <w:t xml:space="preserve">. </w:t>
-      </w:r>
-      <w:r>
-        <w:t>Dessa AI-agenter kallas</w:t>
-      </w:r>
-      <w:r>
-        <w:t xml:space="preserve"> inom schack</w:t>
-      </w:r>
-      <w:r>
-        <w:t xml:space="preserve"> för schackmotorer. </w:t>
-      </w:r>
-      <w:r>
-        <w:t xml:space="preserve">För att underlätta utvecklingen av olika </w:t>
-      </w:r>
-      <w:r>
-        <w:t>schackmotorer</w:t>
-      </w:r>
-      <w:r>
-        <w:t xml:space="preserve"> har</w:t>
-      </w:r>
-      <w:r>
-        <w:t xml:space="preserve"> standardiserade</w:t>
-      </w:r>
-      <w:r>
-        <w:t xml:space="preserve"> komm</w:t>
-      </w:r>
-      <w:r>
-        <w:t>unikationsprotokoll definierats, så att det inte krävs olika versioner av schackmotorer för olika</w:t>
-      </w:r>
-      <w:r>
-        <w:t xml:space="preserve"> användargränssnitt</w:t>
-      </w:r>
-      <w:r>
-        <w:t>.</w:t>
-      </w:r>
-      <w:r>
-        <w:t xml:space="preserve"> </w:t>
-      </w:r>
-      <w:r>
-        <w:t xml:space="preserve">XBoard (Mann &amp; Muller 2009) </w:t>
-      </w:r>
-      <w:r>
-        <w:t>är ett kommunikationsprotokoll mellan schackmotorer och användargränssnitt</w:t>
-      </w:r>
-      <w:r>
-        <w:t xml:space="preserve">, baserat på gränssnittet till </w:t>
-      </w:r>
-      <w:r>
-        <w:t>programmet</w:t>
-      </w:r>
-      <w:r>
-        <w:t xml:space="preserve"> med samma namn</w:t>
-      </w:r>
-      <w:r>
-        <w:t xml:space="preserve">. </w:t>
-      </w:r>
-      <w:r>
-        <w:rPr>
-          <w:i/>
-        </w:rPr>
-        <w:t xml:space="preserve">Universal Chess Interface </w:t>
-      </w:r>
-      <w:r>
-        <w:t xml:space="preserve">(UCI) (Rupert, 2006) </w:t>
-      </w:r>
-      <w:r>
-        <w:t xml:space="preserve">är ett </w:t>
-      </w:r>
-      <w:r>
-        <w:t>alternativ till XBoard</w:t>
-      </w:r>
-      <w:r>
-        <w:t>.</w:t>
-      </w:r>
-    </w:p>
-    <w:p>
-      <w:pPr>
         <w:pStyle w:val="Rubrik1"/>
       </w:pPr>
-      <w:bookmarkStart w:id="19" w:name="_Toc181172224"/>
-      <w:bookmarkStart w:id="20" w:name="_Toc219466036"/>
-      <w:bookmarkStart w:id="21" w:name="_Toc219475263"/>
-      <w:bookmarkStart w:id="22" w:name="_Toc412147216"/>
+      <w:bookmarkStart w:id="18" w:name="_Toc181172224"/>
+      <w:bookmarkStart w:id="19" w:name="_Toc219466036"/>
+      <w:bookmarkStart w:id="20" w:name="_Toc219475263"/>
+      <w:bookmarkStart w:id="21" w:name="_Toc412147216"/>
       <w:r>
         <w:lastRenderedPageBreak/>
         <w:t>Problemformulering</w:t>
       </w:r>
+      <w:bookmarkEnd w:id="18"/>
       <w:bookmarkEnd w:id="19"/>
       <w:bookmarkEnd w:id="20"/>
       <w:bookmarkEnd w:id="21"/>
+    </w:p>
+    <w:p>
+      <w:pPr>
+        <w:pStyle w:val="Rubrik2"/>
+      </w:pPr>
+      <w:bookmarkStart w:id="22" w:name="_Toc412147217"/>
+      <w:r>
+        <w:t>Problembeskrivning</w:t>
+      </w:r>
       <w:bookmarkEnd w:id="22"/>
     </w:p>
     <w:p>
+      <w:r>
+        <w:t xml:space="preserve">Syftet med det här arbetet är att undersöka </w:t>
+      </w:r>
+      <w:r>
+        <w:t>hur</w:t>
+      </w:r>
+      <w:r>
+        <w:t xml:space="preserve"> CBR kan appliceras för att </w:t>
+      </w:r>
+      <w:r>
+        <w:t>utveckla</w:t>
+      </w:r>
+      <w:r>
+        <w:t xml:space="preserve"> AI-agent</w:t>
+      </w:r>
+      <w:r>
+        <w:t>er</w:t>
+      </w:r>
+      <w:r>
+        <w:t xml:space="preserve"> för datorspel</w:t>
+      </w:r>
+      <w:r>
+        <w:t xml:space="preserve"> med </w:t>
+      </w:r>
+      <w:r>
+        <w:t>varierbar</w:t>
+      </w:r>
+      <w:r>
+        <w:t xml:space="preserve"> </w:t>
+      </w:r>
+      <w:r>
+        <w:t>skicklighetsnivå</w:t>
+      </w:r>
+      <w:r>
+        <w:t>.</w:t>
+      </w:r>
+      <w:r>
+        <w:t xml:space="preserve"> CBR har tidigare använts för att skapa AI-agenter som beter sig likt de experter de är baserade på. Mycket av denna forskning </w:t>
+      </w:r>
+      <w:r>
+        <w:t>har dock använt</w:t>
+      </w:r>
+      <w:r>
+        <w:t xml:space="preserve"> en expert per beteende. Detta innebä</w:t>
+      </w:r>
+      <w:r>
+        <w:t>r att det</w:t>
+      </w:r>
+      <w:r>
+        <w:t xml:space="preserve"> har</w:t>
+      </w:r>
+      <w:r>
+        <w:t xml:space="preserve"> kräv</w:t>
+      </w:r>
+      <w:r>
+        <w:t>t</w:t>
+      </w:r>
+      <w:r>
+        <w:t>s minst</w:t>
+      </w:r>
+      <w:r>
+        <w:t xml:space="preserve"> </w:t>
+      </w:r>
+      <w:r>
+        <w:t>lika många experter som antal</w:t>
+      </w:r>
+      <w:r>
+        <w:t>et beteenden AI-agenterna haft</w:t>
+      </w:r>
+      <w:r>
+        <w:t>.</w:t>
+      </w:r>
+      <w:r>
+        <w:t xml:space="preserve"> Det </w:t>
+      </w:r>
+      <w:r>
+        <w:t>saknas</w:t>
+      </w:r>
+      <w:r>
+        <w:t xml:space="preserve"> forskning</w:t>
+      </w:r>
+      <w:r>
+        <w:t xml:space="preserve"> om</w:t>
+      </w:r>
+      <w:r>
+        <w:t xml:space="preserve"> huruvida </w:t>
+      </w:r>
+      <w:r>
+        <w:t xml:space="preserve">insamlad data från experter av olika skicklighetsnivåer kan kombineras och producera beteenden vars skicklighet ligger mellan experternas nivåer. Om så är fallet skulle CBR kunna användas för att skapa AI-agenter </w:t>
+      </w:r>
+      <w:r>
+        <w:t>som har fler</w:t>
+      </w:r>
+      <w:r>
+        <w:t xml:space="preserve"> skicklighetsnivå</w:t>
+      </w:r>
+      <w:r>
+        <w:t>er</w:t>
+      </w:r>
+      <w:r>
+        <w:t xml:space="preserve"> än antalet experter den är baserad </w:t>
+      </w:r>
+      <w:r>
+        <w:t>på. Detta skulle minska resurserna som</w:t>
+      </w:r>
+      <w:r>
+        <w:t xml:space="preserve"> skulle</w:t>
+      </w:r>
+      <w:r>
+        <w:t xml:space="preserve"> kräv</w:t>
+      </w:r>
+      <w:r>
+        <w:t>a</w:t>
+      </w:r>
+      <w:r>
+        <w:t xml:space="preserve">s för </w:t>
+      </w:r>
+      <w:r>
+        <w:t>spel</w:t>
+      </w:r>
+      <w:r>
+        <w:t>utvecklare att samla in ex</w:t>
+      </w:r>
+      <w:r>
+        <w:t>pertdata, samtidigt som spelare skulle</w:t>
+      </w:r>
+      <w:r>
+        <w:t xml:space="preserve"> erbjud</w:t>
+      </w:r>
+      <w:r>
+        <w:t>a</w:t>
+      </w:r>
+      <w:r>
+        <w:t>s ett större urv</w:t>
+      </w:r>
+      <w:r>
+        <w:t>al av skicklighetsnivåer när de</w:t>
+      </w:r>
+      <w:r>
+        <w:t xml:space="preserve"> spelar mot AI-agent</w:t>
+      </w:r>
+      <w:r>
+        <w:t>er</w:t>
+      </w:r>
+      <w:r>
+        <w:t>.</w:t>
+      </w:r>
+    </w:p>
+    <w:p>
+      <w:r>
+        <w:t>I detta arbete används spelet sch</w:t>
+      </w:r>
+      <w:r>
+        <w:t xml:space="preserve">ack som exempel för att undersöka hur väl tekniken går att utföra. </w:t>
+      </w:r>
+      <w:r>
+        <w:t>För att vara av intresse för datorspelutveckling måste l</w:t>
+      </w:r>
+      <w:r>
+        <w:t xml:space="preserve">ösningen även kunna implementeras realistiskt med de resursbegränsningar som </w:t>
+      </w:r>
+      <w:r>
+        <w:t>dator</w:t>
+      </w:r>
+      <w:r>
+        <w:t>spel förväntas ha.</w:t>
+      </w:r>
+      <w:r>
+        <w:t xml:space="preserve"> </w:t>
+      </w:r>
+      <w:r>
+        <w:t>AI-agenten måste kunna köras på vanlig konsumenthårdvara och</w:t>
+      </w:r>
+      <w:r>
+        <w:t xml:space="preserve"> utföra sina drag inom</w:t>
+      </w:r>
+      <w:r>
+        <w:t xml:space="preserve"> rimlig tid. I FIDE-tävlingar får en</w:t>
+      </w:r>
+      <w:r>
+        <w:t xml:space="preserve"> schackspelare</w:t>
+      </w:r>
+      <w:r>
+        <w:t xml:space="preserve"> 90 minuter på sig att utföra sina första 40 drag</w:t>
+      </w:r>
+      <w:r>
+        <w:t xml:space="preserve"> (</w:t>
+      </w:r>
+      <w:r>
+        <w:t xml:space="preserve">FIDE </w:t>
+      </w:r>
+      <w:r>
+        <w:t>2014b</w:t>
+      </w:r>
+      <w:r>
+        <w:t>), vilket är det krav som AI-agenten förvä</w:t>
+      </w:r>
+      <w:r>
+        <w:t>ntas följa. AI-agenten behöver</w:t>
+      </w:r>
+      <w:r>
+        <w:t xml:space="preserve"> inte kunna spela lika bra som någon annan schackmotor</w:t>
+      </w:r>
+      <w:r>
+        <w:t xml:space="preserve"> eller spelare, utan</w:t>
+      </w:r>
+      <w:r>
+        <w:t xml:space="preserve"> </w:t>
+      </w:r>
+      <w:r>
+        <w:t>d</w:t>
+      </w:r>
+      <w:r>
+        <w:t>et viktigaste AI-agenten ska visa är</w:t>
+      </w:r>
+      <w:r>
+        <w:t xml:space="preserve"> </w:t>
+      </w:r>
+      <w:r>
+        <w:t>hur</w:t>
+      </w:r>
+      <w:r>
+        <w:t xml:space="preserve"> </w:t>
+      </w:r>
+      <w:r>
+        <w:t>blandningar av expertdata</w:t>
+      </w:r>
+      <w:r>
+        <w:t xml:space="preserve"> kan producera</w:t>
+      </w:r>
+      <w:r>
+        <w:t xml:space="preserve"> </w:t>
+      </w:r>
+      <w:r>
+        <w:t>olika beteenden.</w:t>
+      </w:r>
+    </w:p>
+    <w:p>
       <w:pPr>
         <w:pStyle w:val="Rubrik2"/>
       </w:pPr>
-      <w:bookmarkStart w:id="23" w:name="_Toc412147217"/>
-      <w:r>
-        <w:t>Problembeskrivning</w:t>
+      <w:bookmarkStart w:id="23" w:name="_Toc412147218"/>
+      <w:r>
+        <w:t>Metodbeskrivning</w:t>
       </w:r>
       <w:bookmarkEnd w:id="23"/>
     </w:p>
     <w:p>
       <w:r>
-        <w:t xml:space="preserve">Syftet med det här arbetet är att undersöka </w:t>
-      </w:r>
-      <w:r>
-        <w:t>hur</w:t>
-      </w:r>
-      <w:r>
-        <w:t xml:space="preserve"> CBR kan appliceras för att </w:t>
-      </w:r>
-      <w:r>
-        <w:t>utveckla</w:t>
-      </w:r>
-      <w:r>
-        <w:t xml:space="preserve"> AI-agent</w:t>
-      </w:r>
-      <w:r>
-        <w:t>er</w:t>
-      </w:r>
-      <w:r>
-        <w:t xml:space="preserve"> för datorspel</w:t>
-      </w:r>
-      <w:r>
-        <w:t xml:space="preserve"> med </w:t>
-      </w:r>
-      <w:r>
-        <w:t>varierbar</w:t>
+        <w:t xml:space="preserve">Enligt Richter och Weber (2013, ss. 32-34) </w:t>
+      </w:r>
+      <w:r>
+        <w:t>finns ett antal huvudsteg inom</w:t>
+      </w:r>
+      <w:r>
+        <w:t xml:space="preserve"> CBR</w:t>
       </w:r>
       <w:r>
         <w:t xml:space="preserve"> </w:t>
       </w:r>
       <w:r>
-        <w:t>skicklighetsnivå</w:t>
-      </w:r>
-      <w:r>
-        <w:t>.</w:t>
-      </w:r>
-      <w:r>
-        <w:t xml:space="preserve"> CBR har tidigare använts för att skapa AI-agenter som beter sig likt de experter de är baserade på. Mycket av denna forskning </w:t>
-      </w:r>
-      <w:r>
-        <w:t>har dock använt</w:t>
-      </w:r>
-      <w:r>
-        <w:t xml:space="preserve"> en expert per beteende. Detta innebä</w:t>
-      </w:r>
-      <w:r>
-        <w:t>r att det</w:t>
-      </w:r>
-      <w:r>
-        <w:t xml:space="preserve"> har</w:t>
-      </w:r>
-      <w:r>
-        <w:t xml:space="preserve"> kräv</w:t>
-      </w:r>
-      <w:r>
-        <w:t>t</w:t>
-      </w:r>
-      <w:r>
-        <w:t>s minst</w:t>
-      </w:r>
-      <w:r>
-        <w:t xml:space="preserve"> </w:t>
-      </w:r>
-      <w:r>
-        <w:t>lika många experter som antal</w:t>
-      </w:r>
-      <w:r>
-        <w:t>et beteenden AI-agenterna haft</w:t>
-      </w:r>
-      <w:r>
-        <w:t>.</w:t>
-      </w:r>
-      <w:r>
-        <w:t xml:space="preserve"> Det </w:t>
-      </w:r>
-      <w:r>
-        <w:t>saknas</w:t>
-      </w:r>
-      <w:r>
-        <w:t xml:space="preserve"> forskning</w:t>
-      </w:r>
-      <w:r>
-        <w:t xml:space="preserve"> om</w:t>
-      </w:r>
-      <w:r>
-        <w:t xml:space="preserve"> huruvida </w:t>
-      </w:r>
-      <w:r>
-        <w:t xml:space="preserve">insamlad data från experter av olika skicklighetsnivåer kan kombineras och producera beteenden vars skicklighet ligger mellan experternas nivåer. Om så är fallet skulle CBR kunna användas för att skapa AI-agenter </w:t>
-      </w:r>
-      <w:r>
-        <w:t>som har fler</w:t>
-      </w:r>
-      <w:r>
-        <w:t xml:space="preserve"> skicklighetsnivå</w:t>
-      </w:r>
-      <w:r>
-        <w:t>er</w:t>
-      </w:r>
-      <w:r>
-        <w:t xml:space="preserve"> än antalet experter den är baserad </w:t>
-      </w:r>
-      <w:r>
-        <w:t>på. Detta skulle minska resurserna som</w:t>
-      </w:r>
-      <w:r>
-        <w:t xml:space="preserve"> skulle</w:t>
-      </w:r>
-      <w:r>
-        <w:t xml:space="preserve"> kräv</w:t>
-      </w:r>
-      <w:r>
-        <w:t>a</w:t>
-      </w:r>
-      <w:r>
-        <w:t xml:space="preserve">s för </w:t>
-      </w:r>
-      <w:r>
-        <w:t>spel</w:t>
-      </w:r>
-      <w:r>
-        <w:t>utvecklare att samla in ex</w:t>
-      </w:r>
-      <w:r>
-        <w:t>pertdata, samtidigt som spelare skulle</w:t>
-      </w:r>
-      <w:r>
-        <w:t xml:space="preserve"> erbjud</w:t>
-      </w:r>
-      <w:r>
-        <w:t>a</w:t>
-      </w:r>
-      <w:r>
-        <w:t>s ett större urv</w:t>
-      </w:r>
-      <w:r>
-        <w:t>al av skicklighetsnivåer när de</w:t>
-      </w:r>
-      <w:r>
-        <w:t xml:space="preserve"> spelar mot AI-agent</w:t>
-      </w:r>
-      <w:r>
-        <w:t>er</w:t>
-      </w:r>
-      <w:r>
-        <w:t>.</w:t>
+        <w:t>metodiken</w:t>
+      </w:r>
+      <w:r>
+        <w:t>. Stegen är problemformulering, hämtning, återanvändning, revidering och bevaring. Syftet med arbetet är inte att skapa beteenden som utvecklas och lär sig</w:t>
+      </w:r>
+      <w:r>
+        <w:t xml:space="preserve"> utöver deras ursprungliga kunskaper och därför kommer stegen återanvändning, revidering och bevaring inte att utföras i detta arbete.</w:t>
       </w:r>
     </w:p>
     <w:p>
       <w:r>
-        <w:t>I detta arbete används spelet sch</w:t>
-      </w:r>
-      <w:r>
-        <w:t xml:space="preserve">ack som exempel för att undersöka hur väl tekniken går att utföra. </w:t>
-      </w:r>
-      <w:r>
-        <w:t>För att vara av intresse för datorspelutveckling måste l</w:t>
-      </w:r>
-      <w:r>
-        <w:t xml:space="preserve">ösningen även kunna implementeras realistiskt med de resursbegränsningar som </w:t>
-      </w:r>
-      <w:r>
-        <w:t>dator</w:t>
-      </w:r>
-      <w:r>
-        <w:t>spel förväntas ha.</w:t>
+        <w:t>P</w:t>
+      </w:r>
+      <w:r>
+        <w:t>roblemet</w:t>
+      </w:r>
+      <w:r>
+        <w:t xml:space="preserve"> AI-agenten ska lösa är vilka</w:t>
+      </w:r>
+      <w:r>
+        <w:t xml:space="preserve"> drag som ska utföra</w:t>
+      </w:r>
+      <w:r>
+        <w:t>s i vilka</w:t>
+      </w:r>
+      <w:r>
+        <w:t xml:space="preserve"> läge</w:t>
+      </w:r>
+      <w:r>
+        <w:t>n</w:t>
+      </w:r>
+      <w:r>
+        <w:t xml:space="preserve"> inom schack</w:t>
+      </w:r>
+      <w:r>
+        <w:t>. När den presenteras med ett problem måste den hämta lösningen från en fallbas</w:t>
+      </w:r>
+      <w:r>
+        <w:t>.</w:t>
+      </w:r>
+      <w:r>
+        <w:t xml:space="preserve"> I detta arbete kommer fallbaser baseras på</w:t>
+      </w:r>
+      <w:r>
+        <w:t xml:space="preserve"> e</w:t>
+      </w:r>
+      <w:r>
+        <w:t>xpertdata i form av PGN-</w:t>
+      </w:r>
+      <w:r>
+        <w:t xml:space="preserve">filer </w:t>
+      </w:r>
+      <w:r>
+        <w:t>av</w:t>
+      </w:r>
+      <w:r>
+        <w:t xml:space="preserve"> tidigare spelade matcher</w:t>
+      </w:r>
+      <w:r>
+        <w:t xml:space="preserve">. Matcherna </w:t>
+      </w:r>
+      <w:r>
+        <w:t>ska ha</w:t>
+      </w:r>
+      <w:r>
+        <w:t xml:space="preserve"> spelats</w:t>
+      </w:r>
+      <w:r>
+        <w:t xml:space="preserve"> av flera olika spelare med olika ELO-rankning. När AI-agenten ombeds att spela på en given skicklighetsnivå, ska den leta upp matcher av spelare vars ELO-rankning bäst matchar den efterfrågade skicklighetsnivån</w:t>
+      </w:r>
+      <w:r>
+        <w:t xml:space="preserve"> och skapa en fallbas av dessa</w:t>
+      </w:r>
+      <w:r>
+        <w:t xml:space="preserve">. Om det inte finns </w:t>
+      </w:r>
+      <w:r>
+        <w:t xml:space="preserve">någon spelare vars </w:t>
+      </w:r>
+      <w:r>
+        <w:t xml:space="preserve">rakning matchar </w:t>
+      </w:r>
+      <w:r>
+        <w:t>den efterfrågade skicklighetsnivån, ska matcher av spelare med både högre och lägre rankning användas för att skapa fallbasen.</w:t>
       </w:r>
       <w:r>
         <w:t xml:space="preserve"> </w:t>
       </w:r>
       <w:r>
-        <w:t>AI-agenten måste kunna köras på vanlig konsumenthårdvara och</w:t>
-      </w:r>
-      <w:r>
-        <w:t xml:space="preserve"> utföra sina drag inom</w:t>
-      </w:r>
-      <w:r>
-        <w:t xml:space="preserve"> rimlig tid. I FIDE-tävlingar får en</w:t>
-      </w:r>
-      <w:r>
-        <w:t xml:space="preserve"> schackspelare</w:t>
-      </w:r>
-      <w:r>
-        <w:t xml:space="preserve"> 90 minuter på sig att utföra sina första 40 drag</w:t>
-      </w:r>
-      <w:r>
-        <w:t xml:space="preserve"> (</w:t>
-      </w:r>
-      <w:r>
-        <w:t xml:space="preserve">FIDE </w:t>
-      </w:r>
-      <w:r>
-        <w:t>2014b</w:t>
-      </w:r>
-      <w:r>
-        <w:t>), vilket är det krav som AI-agenten förvä</w:t>
-      </w:r>
-      <w:r>
-        <w:t>ntas följa. AI-agenten behöver</w:t>
-      </w:r>
-      <w:r>
-        <w:t xml:space="preserve"> inte kunna spela lika bra som någon annan schackmotor</w:t>
-      </w:r>
-      <w:r>
-        <w:t xml:space="preserve"> eller spelare, utan</w:t>
-      </w:r>
-      <w:r>
-        <w:t xml:space="preserve"> </w:t>
-      </w:r>
-      <w:r>
-        <w:t>d</w:t>
-      </w:r>
-      <w:r>
-        <w:t>et viktigaste AI-agenten ska visa är</w:t>
-      </w:r>
-      <w:r>
-        <w:t xml:space="preserve"> </w:t>
-      </w:r>
-      <w:r>
-        <w:t>hur</w:t>
-      </w:r>
-      <w:r>
-        <w:t xml:space="preserve"> </w:t>
-      </w:r>
-      <w:r>
-        <w:t>blandningar av expertdata</w:t>
-      </w:r>
-      <w:r>
-        <w:t xml:space="preserve"> kan producera</w:t>
-      </w:r>
-      <w:r>
-        <w:t xml:space="preserve"> </w:t>
-      </w:r>
-      <w:r>
-        <w:t>olika beteenden.</w:t>
+        <w:t xml:space="preserve">När </w:t>
+      </w:r>
+      <w:r>
+        <w:t>AI-agenten ombeds göra ett drag</w:t>
+      </w:r>
+      <w:r>
+        <w:t xml:space="preserve"> ska den konsultera fallbasen och </w:t>
+      </w:r>
+      <w:r>
+        <w:t>utav de fal</w:t>
+      </w:r>
+      <w:r>
+        <w:t>l vars drag går att utföra i matchens nuvarande läge</w:t>
+      </w:r>
+      <w:r>
+        <w:t xml:space="preserve">, ska den utföra draget i det fall vars läge är mest likt det läge som </w:t>
+      </w:r>
+      <w:r>
+        <w:t>matchen</w:t>
+      </w:r>
+      <w:r>
+        <w:t xml:space="preserve"> befinner sig i.</w:t>
       </w:r>
     </w:p>
     <w:p>
       <w:pPr>
-        <w:pStyle w:val="Rubrik2"/>
-      </w:pPr>
-      <w:bookmarkStart w:id="24" w:name="_Toc412147218"/>
-      <w:r>
-        <w:t>Metodbeskrivning</w:t>
-      </w:r>
-      <w:bookmarkEnd w:id="24"/>
+        <w:rPr>
+          <w:b/>
+        </w:rPr>
+      </w:pPr>
+      <w:r>
+        <w:t>AI-agenten ska i</w:t>
+      </w:r>
+      <w:r>
+        <w:t xml:space="preserve">mplementeras som ett </w:t>
+      </w:r>
+      <w:r>
+        <w:t>dator</w:t>
+      </w:r>
+      <w:r>
+        <w:t>program. Anledningen</w:t>
+      </w:r>
+      <w:r>
+        <w:t xml:space="preserve"> till</w:t>
+      </w:r>
+      <w:r>
+        <w:t xml:space="preserve"> att ett </w:t>
+      </w:r>
+      <w:r>
+        <w:t>dator</w:t>
+      </w:r>
+      <w:r>
+        <w:t>program används för att visa AI-agentens beteende är att det kan vara svårt att förutsäga hur AI-agenten kommer bete sig givet den stora mängden e</w:t>
+      </w:r>
+      <w:r>
+        <w:t>xpertdata som måste undersökas.</w:t>
+      </w:r>
     </w:p>
     <w:p>
       <w:r>
-        <w:t xml:space="preserve">Enligt </w:t>
-      </w:r>
-      <w:r>
-        <w:t>Richter och Weber</w:t>
-      </w:r>
-      <w:r>
-        <w:t xml:space="preserve"> (2013, ss. 32-34) </w:t>
-      </w:r>
-      <w:r>
-        <w:t>finns ett antal huvudsteg inom</w:t>
-      </w:r>
-      <w:r>
-        <w:t xml:space="preserve"> CBR</w:t>
-      </w:r>
-      <w:r>
-        <w:t xml:space="preserve"> </w:t>
-      </w:r>
-      <w:r>
-        <w:t>metodiken</w:t>
-      </w:r>
-      <w:r>
-        <w:t>. Stegen är problemformulering, hämtning, återanvändning, revidering och bevaring. Syftet med arbetet är inte att skapa beteenden som utvecklas och lär sig</w:t>
-      </w:r>
-      <w:r>
-        <w:t xml:space="preserve"> utöver deras ursprungliga kunskaper och därför kommer stegen </w:t>
-      </w:r>
-      <w:r>
-        <w:t>återanvändning</w:t>
-      </w:r>
-      <w:r>
-        <w:t>, revidering och bevaring inte att utföras i detta arbete.</w:t>
-      </w:r>
-    </w:p>
-    <w:p>
-      <w:r>
-        <w:t>P</w:t>
-      </w:r>
-      <w:r>
-        <w:t>roblemet</w:t>
-      </w:r>
-      <w:r>
-        <w:t xml:space="preserve"> AI-agenten ska lösa är vilka</w:t>
-      </w:r>
-      <w:r>
-        <w:t xml:space="preserve"> drag som ska utföra</w:t>
-      </w:r>
-      <w:r>
-        <w:t>s i vilka</w:t>
-      </w:r>
-      <w:r>
-        <w:t xml:space="preserve"> läge</w:t>
-      </w:r>
-      <w:r>
-        <w:t>n</w:t>
-      </w:r>
-      <w:r>
-        <w:t xml:space="preserve"> inom schack</w:t>
-      </w:r>
-      <w:r>
-        <w:t>. När den presenteras med ett problem måste den hämta lösningen från en fallbas</w:t>
-      </w:r>
-      <w:r>
-        <w:t>.</w:t>
-      </w:r>
-      <w:r>
-        <w:t xml:space="preserve"> I detta arbete kommer fallbaser baseras på</w:t>
-      </w:r>
-      <w:r>
-        <w:t xml:space="preserve"> e</w:t>
-      </w:r>
-      <w:r>
-        <w:t>xpertdata i form av PGN-</w:t>
-      </w:r>
-      <w:r>
-        <w:t xml:space="preserve">filer </w:t>
-      </w:r>
-      <w:r>
-        <w:t>av</w:t>
-      </w:r>
-      <w:r>
-        <w:t xml:space="preserve"> tidigare spelade matcher</w:t>
-      </w:r>
-      <w:r>
-        <w:t xml:space="preserve">. Matcherna </w:t>
-      </w:r>
-      <w:r>
-        <w:t>ska ha</w:t>
-      </w:r>
-      <w:r>
-        <w:t xml:space="preserve"> spelats</w:t>
-      </w:r>
-      <w:r>
-        <w:t xml:space="preserve"> av flera olika spelare med olika ELO-rankning. När AI-agenten ombeds att spela på en given skicklighetsnivå, ska den leta upp matcher av spelare vars ELO-rankning bäst matchar den efterfrågade skicklighetsnivån</w:t>
-      </w:r>
-      <w:r>
-        <w:t xml:space="preserve"> och skapa en fallbas av dessa</w:t>
-      </w:r>
-      <w:r>
-        <w:t xml:space="preserve">. Om det inte finns </w:t>
-      </w:r>
-      <w:r>
-        <w:t xml:space="preserve">någon spelare vars </w:t>
-      </w:r>
-      <w:r>
-        <w:t xml:space="preserve">rakning matchar </w:t>
-      </w:r>
-      <w:r>
-        <w:t>den efterfrågade skicklighetsnivån, ska matcher av spelare med både högre och lägre rankning användas för att skapa fallbasen.</w:t>
-      </w:r>
-      <w:r>
-        <w:t xml:space="preserve"> </w:t>
-      </w:r>
-      <w:r>
-        <w:t xml:space="preserve">När </w:t>
-      </w:r>
-      <w:r>
-        <w:t>AI-agenten ombeds göra ett drag</w:t>
-      </w:r>
-      <w:r>
-        <w:t xml:space="preserve"> ska den konsultera fallbasen och </w:t>
-      </w:r>
-      <w:r>
-        <w:t>utav de fal</w:t>
-      </w:r>
-      <w:r>
-        <w:t>l vars drag går att utföra i matchens nuvarande läge</w:t>
-      </w:r>
-      <w:r>
-        <w:t xml:space="preserve">, ska den utföra draget i det fall vars läge är mest likt det läge som </w:t>
-      </w:r>
-      <w:r>
-        <w:t>matchen</w:t>
-      </w:r>
-      <w:r>
-        <w:t xml:space="preserve"> befinner sig i.</w:t>
-      </w:r>
-    </w:p>
-    <w:p>
-      <w:pPr>
-        <w:rPr>
-          <w:b/>
-        </w:rPr>
-      </w:pPr>
-      <w:r>
-        <w:t>AI-agenten ska i</w:t>
-      </w:r>
-      <w:r>
-        <w:t xml:space="preserve">mplementeras som ett </w:t>
-      </w:r>
-      <w:r>
-        <w:t>dator</w:t>
-      </w:r>
-      <w:r>
-        <w:t>program. Anledningen</w:t>
-      </w:r>
-      <w:r>
-        <w:t xml:space="preserve"> till</w:t>
-      </w:r>
-      <w:r>
-        <w:t xml:space="preserve"> att ett </w:t>
-      </w:r>
-      <w:r>
-        <w:t>dator</w:t>
-      </w:r>
-      <w:r>
-        <w:t>program används för att visa AI-agentens beteende är att det kan vara svårt att förutsäga hur AI-agenten kommer bete sig givet den stora mängden e</w:t>
-      </w:r>
-      <w:r>
-        <w:t>xpertdata som måste undersökas.</w:t>
-      </w:r>
-    </w:p>
-    <w:p>
-      <w:r>
         <w:lastRenderedPageBreak/>
         <w:t>Varje spelare som bidra</w:t>
       </w:r>
@@ -4687,6 +4517,8 @@
       <w:r>
         <w:t>baserat på expertdata från ett lägre antal experter.</w:t>
       </w:r>
+      <w:bookmarkStart w:id="24" w:name="_GoBack"/>
+      <w:bookmarkEnd w:id="24"/>
     </w:p>
     <w:p>
       <w:pPr>
@@ -4702,7 +4534,6 @@
       <w:bookmarkStart w:id="29" w:name="_Toc185664441"/>
       <w:bookmarkStart w:id="30" w:name="_Toc219475274"/>
       <w:bookmarkStart w:id="31" w:name="_Toc412147219"/>
-      <w:proofErr w:type="spellStart"/>
       <w:r>
         <w:rPr>
           <w:lang w:val="en-US"/>
@@ -4717,7 +4548,6 @@
       <w:bookmarkEnd w:id="29"/>
       <w:bookmarkEnd w:id="30"/>
       <w:bookmarkEnd w:id="31"/>
-      <w:proofErr w:type="spellEnd"/>
     </w:p>
     <w:p>
       <w:pPr>
@@ -4756,21 +4586,7 @@
         <w:rPr>
           <w:lang w:val="en-US"/>
         </w:rPr>
-        <w:t>[</w:t>
-      </w:r>
-      <w:proofErr w:type="spellStart"/>
-      <w:r>
-        <w:rPr>
-          <w:lang w:val="en-US"/>
-        </w:rPr>
-        <w:t>Datorprogram</w:t>
-      </w:r>
-      <w:proofErr w:type="spellEnd"/>
-      <w:r>
-        <w:rPr>
-          <w:lang w:val="en-US"/>
-        </w:rPr>
-        <w:t xml:space="preserve">]. Activision </w:t>
+        <w:t xml:space="preserve">[Datorprogram]. Activision </w:t>
       </w:r>
       <w:r>
         <w:rPr>
@@ -4791,41 +4607,13 @@
         <w:rPr>
           <w:lang w:val="en-US"/>
         </w:rPr>
-        <w:t xml:space="preserve">Aha, D. W., </w:t>
-      </w:r>
-      <w:proofErr w:type="spellStart"/>
-      <w:r>
-        <w:rPr>
-          <w:lang w:val="en-US"/>
-        </w:rPr>
-        <w:t>Molineaux</w:t>
-      </w:r>
-      <w:proofErr w:type="spellEnd"/>
-      <w:r>
-        <w:rPr>
-          <w:lang w:val="en-US"/>
-        </w:rPr>
-        <w:t xml:space="preserve"> M.</w:t>
-      </w:r>
-      <w:r>
-        <w:rPr>
-          <w:lang w:val="en-US"/>
-        </w:rPr>
-        <w:t xml:space="preserve"> &amp; </w:t>
-      </w:r>
-      <w:proofErr w:type="spellStart"/>
-      <w:r>
-        <w:rPr>
-          <w:lang w:val="en-US"/>
-        </w:rPr>
-        <w:t>Ponsen</w:t>
-      </w:r>
-      <w:proofErr w:type="spellEnd"/>
-      <w:r>
-        <w:rPr>
-          <w:lang w:val="en-US"/>
-        </w:rPr>
-        <w:t xml:space="preserve"> M. (2005)</w:t>
+        <w:t>Aha, D. W., Molineaux M.</w:t>
+      </w:r>
+      <w:r>
+        <w:rPr>
+          <w:lang w:val="en-US"/>
+        </w:rPr>
+        <w:t xml:space="preserve"> &amp; Ponsen M. (2005)</w:t>
       </w:r>
       <w:r>
         <w:rPr>
@@ -4900,27 +4688,13 @@
         <w:rPr>
           <w:lang w:val="en-US" w:eastAsia="sv-SE"/>
         </w:rPr>
-        <w:t xml:space="preserve">Campbell, M., </w:t>
-      </w:r>
-      <w:proofErr w:type="spellStart"/>
+        <w:t>Campbell, M., Ho</w:t>
+      </w:r>
       <w:r>
         <w:rPr>
           <w:lang w:val="en-US" w:eastAsia="sv-SE"/>
         </w:rPr>
-        <w:t>Ho</w:t>
-      </w:r>
-      <w:r>
-        <w:rPr>
-          <w:lang w:val="en-US" w:eastAsia="sv-SE"/>
-        </w:rPr>
-        <w:t>ane</w:t>
-      </w:r>
-      <w:proofErr w:type="spellEnd"/>
-      <w:r>
-        <w:rPr>
-          <w:lang w:val="en-US" w:eastAsia="sv-SE"/>
-        </w:rPr>
-        <w:t>, A. J.</w:t>
+        <w:t>ane, A. J.</w:t>
       </w:r>
       <w:r>
         <w:rPr>
@@ -5017,7 +4791,6 @@
           <w:lang w:val="en-US"/>
         </w:rPr>
       </w:pPr>
-      <w:proofErr w:type="spellStart"/>
       <w:r>
         <w:rPr>
           <w:lang w:val="en-US"/>
@@ -5028,14 +4801,7 @@
         <w:rPr>
           <w:lang w:val="en-US"/>
         </w:rPr>
-        <w:t>pgood</w:t>
-      </w:r>
-      <w:proofErr w:type="spellEnd"/>
-      <w:r>
-        <w:rPr>
-          <w:lang w:val="en-US"/>
-        </w:rPr>
-        <w:t>, F</w:t>
+        <w:t>pgood, F</w:t>
       </w:r>
       <w:r>
         <w:rPr>
@@ -5267,32 +5033,11 @@
           <w:lang w:val="en-US"/>
         </w:rPr>
       </w:pPr>
-      <w:proofErr w:type="spellStart"/>
-      <w:r>
-        <w:t>Rekabdar</w:t>
-      </w:r>
-      <w:proofErr w:type="spellEnd"/>
-      <w:r>
-        <w:t xml:space="preserve">, B., </w:t>
-      </w:r>
-      <w:proofErr w:type="spellStart"/>
-      <w:r>
-        <w:t>Shadger</w:t>
-      </w:r>
-      <w:proofErr w:type="spellEnd"/>
-      <w:r>
-        <w:t>, B.</w:t>
-      </w:r>
-      <w:r>
-        <w:t xml:space="preserve"> &amp; </w:t>
-      </w:r>
-      <w:proofErr w:type="spellStart"/>
-      <w:r>
-        <w:t>Osareh</w:t>
-      </w:r>
-      <w:proofErr w:type="spellEnd"/>
-      <w:r>
-        <w:t>, A. (2012)</w:t>
+      <w:r>
+        <w:t>Rekabdar, B., Shadger, B.</w:t>
+      </w:r>
+      <w:r>
+        <w:t xml:space="preserve"> &amp; Osareh, A. (2012)</w:t>
       </w:r>
       <w:r>
         <w:t>.</w:t>
@@ -5316,21 +5061,7 @@
         <w:rPr>
           <w:lang w:val="en-US"/>
         </w:rPr>
-        <w:t xml:space="preserve"> I Ramsay, A. &amp; </w:t>
-      </w:r>
-      <w:proofErr w:type="spellStart"/>
-      <w:r>
-        <w:rPr>
-          <w:lang w:val="en-US"/>
-        </w:rPr>
-        <w:t>Agre</w:t>
-      </w:r>
-      <w:proofErr w:type="spellEnd"/>
-      <w:r>
-        <w:rPr>
-          <w:lang w:val="en-US"/>
-        </w:rPr>
-        <w:t>, G. (red.)</w:t>
+        <w:t xml:space="preserve"> I Ramsay, A. &amp; Agre, G. (red.)</w:t>
       </w:r>
       <w:r>
         <w:rPr>
@@ -5343,23 +5074,7 @@
           <w:i/>
           <w:lang w:val="en-US"/>
         </w:rPr>
-        <w:t xml:space="preserve">Artificial Intelligence: </w:t>
-      </w:r>
-      <w:proofErr w:type="spellStart"/>
-      <w:r>
-        <w:rPr>
-          <w:i/>
-          <w:lang w:val="en-US"/>
-        </w:rPr>
-        <w:t>Methology</w:t>
-      </w:r>
-      <w:proofErr w:type="spellEnd"/>
-      <w:r>
-        <w:rPr>
-          <w:i/>
-          <w:lang w:val="en-US"/>
-        </w:rPr>
-        <w:t>, Systems, and Applications</w:t>
+        <w:t>Artificial Intelligence: Methology, Systems, and Applications</w:t>
       </w:r>
       <w:r>
         <w:rPr>
@@ -5469,16 +5184,8 @@
         <w:rPr>
           <w:lang w:val="en-US"/>
         </w:rPr>
-        <w:t>Berlin: Springer-</w:t>
-      </w:r>
-      <w:proofErr w:type="spellStart"/>
-      <w:r>
-        <w:rPr>
-          <w:lang w:val="en-US"/>
-        </w:rPr>
-        <w:t>Verlag</w:t>
-      </w:r>
-      <w:proofErr w:type="spellEnd"/>
+        <w:t>Berlin: Springer-Verlag</w:t>
+      </w:r>
       <w:r>
         <w:rPr>
           <w:lang w:val="en-US"/>
@@ -5503,41 +5210,13 @@
         <w:rPr>
           <w:lang w:val="en-US"/>
         </w:rPr>
-        <w:t xml:space="preserve">Muñoz-Avila, H., </w:t>
-      </w:r>
-      <w:proofErr w:type="spellStart"/>
-      <w:r>
-        <w:rPr>
-          <w:lang w:val="en-US"/>
-        </w:rPr>
-        <w:t>Díaz-Agudo</w:t>
-      </w:r>
-      <w:proofErr w:type="spellEnd"/>
-      <w:r>
-        <w:rPr>
-          <w:lang w:val="en-US"/>
-        </w:rPr>
-        <w:t>, B.</w:t>
-      </w:r>
-      <w:r>
-        <w:rPr>
-          <w:lang w:val="en-US"/>
-        </w:rPr>
-        <w:t xml:space="preserve"> &amp; González-</w:t>
-      </w:r>
-      <w:proofErr w:type="spellStart"/>
-      <w:r>
-        <w:rPr>
-          <w:lang w:val="en-US"/>
-        </w:rPr>
-        <w:t>Calero</w:t>
-      </w:r>
-      <w:proofErr w:type="spellEnd"/>
-      <w:r>
-        <w:rPr>
-          <w:lang w:val="en-US"/>
-        </w:rPr>
-        <w:t xml:space="preserve"> P. (2007)</w:t>
+        <w:t>Muñoz-Avila, H., Díaz-Agudo, B.</w:t>
+      </w:r>
+      <w:r>
+        <w:rPr>
+          <w:lang w:val="en-US"/>
+        </w:rPr>
+        <w:t xml:space="preserve"> &amp; González-Calero P. (2007)</w:t>
       </w:r>
       <w:r>
         <w:rPr>
@@ -5597,12 +5276,21 @@
         </w:rPr>
       </w:pPr>
       <w:r>
+        <w:rPr>
+          <w:lang w:val="en-US"/>
+        </w:rPr>
         <w:t>Shannon, C. E. (1950)</w:t>
       </w:r>
       <w:r>
+        <w:rPr>
+          <w:lang w:val="en-US"/>
+        </w:rPr>
         <w:t>.</w:t>
       </w:r>
       <w:r>
+        <w:rPr>
+          <w:lang w:val="en-US"/>
+        </w:rPr>
         <w:t xml:space="preserve"> </w:t>
       </w:r>
       <w:r>
@@ -5650,14 +5338,12 @@
           <w:lang w:val="en-US"/>
         </w:rPr>
       </w:pPr>
-      <w:proofErr w:type="spellStart"/>
       <w:r>
         <w:rPr>
           <w:lang w:val="en-US"/>
         </w:rPr>
         <w:t>Spalazzi</w:t>
       </w:r>
-      <w:proofErr w:type="spellEnd"/>
       <w:r>
         <w:rPr>
           <w:lang w:val="en-US"/>
@@ -5783,46 +5469,42 @@
         <w:rPr>
           <w:lang w:val="en-US"/>
         </w:rPr>
-        <w:t xml:space="preserve">The </w:t>
-      </w:r>
-      <w:proofErr w:type="spellStart"/>
-      <w:r>
-        <w:rPr>
+        <w:t>The Wargus Team (2002)</w:t>
+      </w:r>
+      <w:r>
+        <w:rPr>
+          <w:lang w:val="en-US"/>
+        </w:rPr>
+        <w:t>.</w:t>
+      </w:r>
+      <w:r>
+        <w:rPr>
+          <w:lang w:val="en-US"/>
+        </w:rPr>
+        <w:t xml:space="preserve"> </w:t>
+      </w:r>
+      <w:r>
+        <w:rPr>
+          <w:i/>
           <w:lang w:val="en-US"/>
         </w:rPr>
         <w:t>Wargus</w:t>
       </w:r>
-      <w:proofErr w:type="spellEnd"/>
-      <w:r>
-        <w:rPr>
-          <w:lang w:val="en-US"/>
-        </w:rPr>
-        <w:t xml:space="preserve"> Team (2002)</w:t>
-      </w:r>
-      <w:r>
-        <w:rPr>
-          <w:lang w:val="en-US"/>
-        </w:rPr>
-        <w:t>.</w:t>
-      </w:r>
-      <w:r>
-        <w:rPr>
+      <w:r>
+        <w:rPr>
+          <w:i/>
           <w:lang w:val="en-US"/>
         </w:rPr>
         <w:t xml:space="preserve"> </w:t>
       </w:r>
-      <w:proofErr w:type="spellStart"/>
-      <w:r>
-        <w:rPr>
-          <w:i/>
-          <w:lang w:val="en-US"/>
-        </w:rPr>
-        <w:t>Wargus</w:t>
-      </w:r>
-      <w:proofErr w:type="spellEnd"/>
-      <w:r>
-        <w:rPr>
-          <w:i/>
+      <w:r>
+        <w:rPr>
+          <w:lang w:val="en-US"/>
+        </w:rPr>
+        <w:t>(Version: 2.2.7)</w:t>
+      </w:r>
+      <w:r>
+        <w:rPr>
           <w:lang w:val="en-US"/>
         </w:rPr>
         <w:t xml:space="preserve"> </w:t>
@@ -5831,53 +5513,13 @@
         <w:rPr>
           <w:lang w:val="en-US"/>
         </w:rPr>
-        <w:t>(Version: 2.2.7)</w:t>
-      </w:r>
-      <w:r>
-        <w:rPr>
-          <w:lang w:val="en-US"/>
-        </w:rPr>
-        <w:t xml:space="preserve"> </w:t>
-      </w:r>
-      <w:r>
-        <w:rPr>
-          <w:lang w:val="en-US"/>
-        </w:rPr>
-        <w:t>[</w:t>
-      </w:r>
-      <w:proofErr w:type="spellStart"/>
-      <w:r>
-        <w:rPr>
-          <w:lang w:val="en-US"/>
-        </w:rPr>
-        <w:t>Datorprogram</w:t>
-      </w:r>
-      <w:proofErr w:type="spellEnd"/>
-      <w:r>
-        <w:rPr>
-          <w:lang w:val="en-US"/>
-        </w:rPr>
-        <w:t xml:space="preserve">]. </w:t>
-      </w:r>
-      <w:r>
-        <w:rPr>
-          <w:lang w:val="en-US"/>
-        </w:rPr>
-        <w:t xml:space="preserve">The </w:t>
-      </w:r>
-      <w:proofErr w:type="spellStart"/>
-      <w:r>
-        <w:rPr>
-          <w:lang w:val="en-US"/>
-        </w:rPr>
-        <w:t>Wargus</w:t>
-      </w:r>
-      <w:proofErr w:type="spellEnd"/>
-      <w:r>
-        <w:rPr>
-          <w:lang w:val="en-US"/>
-        </w:rPr>
-        <w:t xml:space="preserve"> Team. http://wargus.sourceforge.net/index.shtml</w:t>
+        <w:t xml:space="preserve">[Datorprogram]. </w:t>
+      </w:r>
+      <w:r>
+        <w:rPr>
+          <w:lang w:val="en-US"/>
+        </w:rPr>
+        <w:t>The Wargus Team. http://wargus.sourceforge.net/index.shtml</w:t>
       </w:r>
     </w:p>
     <w:p>
@@ -9262,7 +8904,7 @@
 </file>
 
 <file path=customXml/itemProps1.xml><?xml version="1.0" encoding="utf-8"?>
-<ds:datastoreItem xmlns:ds="http://schemas.openxmlformats.org/officeDocument/2006/customXml" ds:itemID="{AC807009-C272-4107-AA71-437980578011}">
+<ds:datastoreItem xmlns:ds="http://schemas.openxmlformats.org/officeDocument/2006/customXml" ds:itemID="{3E7117D3-FF27-469F-88EF-F49728A0C1C3}">
   <ds:schemaRefs>
     <ds:schemaRef ds:uri="http://schemas.openxmlformats.org/officeDocument/2006/bibliography"/>
   </ds:schemaRefs>

</xml_diff>